<commit_message>
mini fixai + ataskaita
</commit_message>
<xml_diff>
--- a/Projekto ataskaita.docx
+++ b/Projekto ataskaita.docx
@@ -141,7 +141,21 @@
         <w:rPr>
           <w:rFonts w:ascii="Times New Roman" w:hAnsi="Times New Roman" w:cs="Times New Roman"/>
         </w:rPr>
-        <w:t>Paulius Patalavičius IIF-4/3</w:t>
+        <w:t xml:space="preserve">Paulius </w:t>
+      </w:r>
+      <w:proofErr w:type="spellStart"/>
+      <w:r>
+        <w:rPr>
+          <w:rFonts w:ascii="Times New Roman" w:hAnsi="Times New Roman" w:cs="Times New Roman"/>
+        </w:rPr>
+        <w:t>Patalavičius</w:t>
+      </w:r>
+      <w:proofErr w:type="spellEnd"/>
+      <w:r>
+        <w:rPr>
+          <w:rFonts w:ascii="Times New Roman" w:hAnsi="Times New Roman" w:cs="Times New Roman"/>
+        </w:rPr>
+        <w:t xml:space="preserve"> IIF-4/3</w:t>
       </w:r>
     </w:p>
     <w:p>
@@ -253,7 +267,7 @@
           <w:r>
             <w:fldChar w:fldCharType="separate"/>
           </w:r>
-          <w:hyperlink w:anchor="_Toc474483003" w:history="1">
+          <w:hyperlink w:anchor="_Toc483516166" w:history="1">
             <w:r>
               <w:rPr>
                 <w:rStyle w:val="Hyperlink"/>
@@ -274,7 +288,7 @@
                 <w:rStyle w:val="Hyperlink"/>
                 <w:noProof/>
               </w:rPr>
-              <w:t>Pirma užduotis. Katinas ir pelės</w:t>
+              <w:t>Užduotis</w:t>
             </w:r>
             <w:r>
               <w:rPr>
@@ -295,7 +309,7 @@
                 <w:noProof/>
                 <w:webHidden/>
               </w:rPr>
-              <w:instrText xml:space="preserve"> PAGEREF _Toc474483003 \h </w:instrText>
+              <w:instrText xml:space="preserve"> PAGEREF _Toc483516166 \h </w:instrText>
             </w:r>
             <w:r>
               <w:rPr>
@@ -316,6 +330,92 @@
                 <w:webHidden/>
               </w:rPr>
               <w:t>3</w:t>
+            </w:r>
+            <w:r>
+              <w:rPr>
+                <w:noProof/>
+                <w:webHidden/>
+              </w:rPr>
+              <w:fldChar w:fldCharType="end"/>
+            </w:r>
+          </w:hyperlink>
+        </w:p>
+        <w:p>
+          <w:pPr>
+            <w:pStyle w:val="TOC1"/>
+            <w:tabs>
+              <w:tab w:val="left" w:pos="440"/>
+              <w:tab w:val="right" w:leader="dot" w:pos="9628"/>
+            </w:tabs>
+            <w:rPr>
+              <w:rFonts w:eastAsiaTheme="minorEastAsia"/>
+              <w:noProof/>
+              <w:lang w:eastAsia="lt-LT"/>
+            </w:rPr>
+          </w:pPr>
+          <w:hyperlink w:anchor="_Toc483516167" w:history="1">
+            <w:r>
+              <w:rPr>
+                <w:rStyle w:val="Hyperlink"/>
+                <w:noProof/>
+              </w:rPr>
+              <w:t>2.</w:t>
+            </w:r>
+            <w:r>
+              <w:rPr>
+                <w:rFonts w:eastAsiaTheme="minorEastAsia"/>
+                <w:noProof/>
+                <w:lang w:eastAsia="lt-LT"/>
+              </w:rPr>
+              <w:tab/>
+            </w:r>
+            <w:r>
+              <w:rPr>
+                <w:rStyle w:val="Hyperlink"/>
+                <w:noProof/>
+              </w:rPr>
+              <w:t>Metodai</w:t>
+            </w:r>
+            <w:r>
+              <w:rPr>
+                <w:noProof/>
+                <w:webHidden/>
+              </w:rPr>
+              <w:tab/>
+            </w:r>
+            <w:r>
+              <w:rPr>
+                <w:noProof/>
+                <w:webHidden/>
+              </w:rPr>
+              <w:fldChar w:fldCharType="begin"/>
+            </w:r>
+            <w:r>
+              <w:rPr>
+                <w:noProof/>
+                <w:webHidden/>
+              </w:rPr>
+              <w:instrText xml:space="preserve"> PAGEREF _Toc483516167 \h </w:instrText>
+            </w:r>
+            <w:r>
+              <w:rPr>
+                <w:noProof/>
+                <w:webHidden/>
+              </w:rPr>
+            </w:r>
+            <w:r>
+              <w:rPr>
+                <w:noProof/>
+                <w:webHidden/>
+              </w:rPr>
+              <w:fldChar w:fldCharType="separate"/>
+            </w:r>
+            <w:r>
+              <w:rPr>
+                <w:noProof/>
+                <w:webHidden/>
+              </w:rPr>
+              <w:t>4</w:t>
             </w:r>
             <w:r>
               <w:rPr>
@@ -339,7 +439,7 @@
               <w:lang w:eastAsia="lt-LT"/>
             </w:rPr>
           </w:pPr>
-          <w:hyperlink w:anchor="_Toc474483004" w:history="1">
+          <w:hyperlink w:anchor="_Toc483516168" w:history="1">
             <w:r>
               <w:rPr>
                 <w:rStyle w:val="Hyperlink"/>
@@ -361,7 +461,7 @@
                 <w:rStyle w:val="Hyperlink"/>
                 <w:noProof/>
               </w:rPr>
-              <w:t>Papildytas programos kodas</w:t>
+              <w:t>Neural Network</w:t>
             </w:r>
             <w:r>
               <w:rPr>
@@ -382,7 +482,7 @@
                 <w:noProof/>
                 <w:webHidden/>
               </w:rPr>
-              <w:instrText xml:space="preserve"> PAGEREF _Toc474483004 \h </w:instrText>
+              <w:instrText xml:space="preserve"> PAGEREF _Toc483516168 \h </w:instrText>
             </w:r>
             <w:r>
               <w:rPr>
@@ -402,7 +502,7 @@
                 <w:noProof/>
                 <w:webHidden/>
               </w:rPr>
-              <w:t>3</w:t>
+              <w:t>4</w:t>
             </w:r>
             <w:r>
               <w:rPr>
@@ -426,7 +526,7 @@
               <w:lang w:eastAsia="lt-LT"/>
             </w:rPr>
           </w:pPr>
-          <w:hyperlink w:anchor="_Toc474483005" w:history="1">
+          <w:hyperlink w:anchor="_Toc483516169" w:history="1">
             <w:r>
               <w:rPr>
                 <w:rStyle w:val="Hyperlink"/>
@@ -448,7 +548,7 @@
                 <w:rStyle w:val="Hyperlink"/>
                 <w:noProof/>
               </w:rPr>
-              <w:t>Vykdymų ekranų kopijos</w:t>
+              <w:t>Multiple Linear Regression</w:t>
             </w:r>
             <w:r>
               <w:rPr>
@@ -469,7 +569,268 @@
                 <w:noProof/>
                 <w:webHidden/>
               </w:rPr>
-              <w:instrText xml:space="preserve"> PAGEREF _Toc474483005 \h </w:instrText>
+              <w:instrText xml:space="preserve"> PAGEREF _Toc483516169 \h </w:instrText>
+            </w:r>
+            <w:r>
+              <w:rPr>
+                <w:noProof/>
+                <w:webHidden/>
+              </w:rPr>
+            </w:r>
+            <w:r>
+              <w:rPr>
+                <w:noProof/>
+                <w:webHidden/>
+              </w:rPr>
+              <w:fldChar w:fldCharType="separate"/>
+            </w:r>
+            <w:r>
+              <w:rPr>
+                <w:noProof/>
+                <w:webHidden/>
+              </w:rPr>
+              <w:t>4</w:t>
+            </w:r>
+            <w:r>
+              <w:rPr>
+                <w:noProof/>
+                <w:webHidden/>
+              </w:rPr>
+              <w:fldChar w:fldCharType="end"/>
+            </w:r>
+          </w:hyperlink>
+        </w:p>
+        <w:p>
+          <w:pPr>
+            <w:pStyle w:val="TOC2"/>
+            <w:tabs>
+              <w:tab w:val="left" w:pos="660"/>
+              <w:tab w:val="right" w:leader="dot" w:pos="9628"/>
+            </w:tabs>
+            <w:rPr>
+              <w:rFonts w:eastAsiaTheme="minorEastAsia"/>
+              <w:noProof/>
+              <w:lang w:eastAsia="lt-LT"/>
+            </w:rPr>
+          </w:pPr>
+          <w:hyperlink w:anchor="_Toc483516170" w:history="1">
+            <w:r>
+              <w:rPr>
+                <w:rStyle w:val="Hyperlink"/>
+                <w:rFonts w:ascii="Symbol" w:hAnsi="Symbol"/>
+                <w:noProof/>
+              </w:rPr>
+              <w:t></w:t>
+            </w:r>
+            <w:r>
+              <w:rPr>
+                <w:rFonts w:eastAsiaTheme="minorEastAsia"/>
+                <w:noProof/>
+                <w:lang w:eastAsia="lt-LT"/>
+              </w:rPr>
+              <w:tab/>
+            </w:r>
+            <w:r>
+              <w:rPr>
+                <w:rStyle w:val="Hyperlink"/>
+                <w:noProof/>
+              </w:rPr>
+              <w:t>Regression Tree</w:t>
+            </w:r>
+            <w:r>
+              <w:rPr>
+                <w:noProof/>
+                <w:webHidden/>
+              </w:rPr>
+              <w:tab/>
+            </w:r>
+            <w:r>
+              <w:rPr>
+                <w:noProof/>
+                <w:webHidden/>
+              </w:rPr>
+              <w:fldChar w:fldCharType="begin"/>
+            </w:r>
+            <w:r>
+              <w:rPr>
+                <w:noProof/>
+                <w:webHidden/>
+              </w:rPr>
+              <w:instrText xml:space="preserve"> PAGEREF _Toc483516170 \h </w:instrText>
+            </w:r>
+            <w:r>
+              <w:rPr>
+                <w:noProof/>
+                <w:webHidden/>
+              </w:rPr>
+            </w:r>
+            <w:r>
+              <w:rPr>
+                <w:noProof/>
+                <w:webHidden/>
+              </w:rPr>
+              <w:fldChar w:fldCharType="separate"/>
+            </w:r>
+            <w:r>
+              <w:rPr>
+                <w:noProof/>
+                <w:webHidden/>
+              </w:rPr>
+              <w:t>4</w:t>
+            </w:r>
+            <w:r>
+              <w:rPr>
+                <w:noProof/>
+                <w:webHidden/>
+              </w:rPr>
+              <w:fldChar w:fldCharType="end"/>
+            </w:r>
+          </w:hyperlink>
+        </w:p>
+        <w:p>
+          <w:pPr>
+            <w:pStyle w:val="TOC2"/>
+            <w:tabs>
+              <w:tab w:val="left" w:pos="660"/>
+              <w:tab w:val="right" w:leader="dot" w:pos="9628"/>
+            </w:tabs>
+            <w:rPr>
+              <w:rFonts w:eastAsiaTheme="minorEastAsia"/>
+              <w:noProof/>
+              <w:lang w:eastAsia="lt-LT"/>
+            </w:rPr>
+          </w:pPr>
+          <w:hyperlink w:anchor="_Toc483516171" w:history="1">
+            <w:r>
+              <w:rPr>
+                <w:rStyle w:val="Hyperlink"/>
+                <w:rFonts w:ascii="Symbol" w:hAnsi="Symbol"/>
+                <w:noProof/>
+              </w:rPr>
+              <w:t></w:t>
+            </w:r>
+            <w:r>
+              <w:rPr>
+                <w:rFonts w:eastAsiaTheme="minorEastAsia"/>
+                <w:noProof/>
+                <w:lang w:eastAsia="lt-LT"/>
+              </w:rPr>
+              <w:tab/>
+            </w:r>
+            <w:r>
+              <w:rPr>
+                <w:rStyle w:val="Hyperlink"/>
+                <w:noProof/>
+              </w:rPr>
+              <w:t>Support Vector Regression</w:t>
+            </w:r>
+            <w:r>
+              <w:rPr>
+                <w:noProof/>
+                <w:webHidden/>
+              </w:rPr>
+              <w:tab/>
+            </w:r>
+            <w:r>
+              <w:rPr>
+                <w:noProof/>
+                <w:webHidden/>
+              </w:rPr>
+              <w:fldChar w:fldCharType="begin"/>
+            </w:r>
+            <w:r>
+              <w:rPr>
+                <w:noProof/>
+                <w:webHidden/>
+              </w:rPr>
+              <w:instrText xml:space="preserve"> PAGEREF _Toc483516171 \h </w:instrText>
+            </w:r>
+            <w:r>
+              <w:rPr>
+                <w:noProof/>
+                <w:webHidden/>
+              </w:rPr>
+            </w:r>
+            <w:r>
+              <w:rPr>
+                <w:noProof/>
+                <w:webHidden/>
+              </w:rPr>
+              <w:fldChar w:fldCharType="separate"/>
+            </w:r>
+            <w:r>
+              <w:rPr>
+                <w:noProof/>
+                <w:webHidden/>
+              </w:rPr>
+              <w:t>4</w:t>
+            </w:r>
+            <w:r>
+              <w:rPr>
+                <w:noProof/>
+                <w:webHidden/>
+              </w:rPr>
+              <w:fldChar w:fldCharType="end"/>
+            </w:r>
+          </w:hyperlink>
+        </w:p>
+        <w:p>
+          <w:pPr>
+            <w:pStyle w:val="TOC2"/>
+            <w:tabs>
+              <w:tab w:val="left" w:pos="660"/>
+              <w:tab w:val="right" w:leader="dot" w:pos="9628"/>
+            </w:tabs>
+            <w:rPr>
+              <w:rFonts w:eastAsiaTheme="minorEastAsia"/>
+              <w:noProof/>
+              <w:lang w:eastAsia="lt-LT"/>
+            </w:rPr>
+          </w:pPr>
+          <w:hyperlink w:anchor="_Toc483516172" w:history="1">
+            <w:r>
+              <w:rPr>
+                <w:rStyle w:val="Hyperlink"/>
+                <w:rFonts w:ascii="Symbol" w:hAnsi="Symbol"/>
+                <w:noProof/>
+              </w:rPr>
+              <w:t></w:t>
+            </w:r>
+            <w:r>
+              <w:rPr>
+                <w:rFonts w:eastAsiaTheme="minorEastAsia"/>
+                <w:noProof/>
+                <w:lang w:eastAsia="lt-LT"/>
+              </w:rPr>
+              <w:tab/>
+            </w:r>
+            <w:r>
+              <w:rPr>
+                <w:rStyle w:val="Hyperlink"/>
+                <w:noProof/>
+              </w:rPr>
+              <w:t>Feature Selection</w:t>
+            </w:r>
+            <w:r>
+              <w:rPr>
+                <w:noProof/>
+                <w:webHidden/>
+              </w:rPr>
+              <w:tab/>
+            </w:r>
+            <w:r>
+              <w:rPr>
+                <w:noProof/>
+                <w:webHidden/>
+              </w:rPr>
+              <w:fldChar w:fldCharType="begin"/>
+            </w:r>
+            <w:r>
+              <w:rPr>
+                <w:noProof/>
+                <w:webHidden/>
+              </w:rPr>
+              <w:instrText xml:space="preserve"> PAGEREF _Toc483516172 \h </w:instrText>
             </w:r>
             <w:r>
               <w:rPr>
@@ -513,13 +874,13 @@
               <w:lang w:eastAsia="lt-LT"/>
             </w:rPr>
           </w:pPr>
-          <w:hyperlink w:anchor="_Toc474483006" w:history="1">
+          <w:hyperlink w:anchor="_Toc483516173" w:history="1">
             <w:r>
               <w:rPr>
                 <w:rStyle w:val="Hyperlink"/>
                 <w:noProof/>
               </w:rPr>
-              <w:t>2.</w:t>
+              <w:t>3.</w:t>
             </w:r>
             <w:r>
               <w:rPr>
@@ -534,7 +895,7 @@
                 <w:rStyle w:val="Hyperlink"/>
                 <w:noProof/>
               </w:rPr>
-              <w:t>Antra užduotis. Autonominis automobilis</w:t>
+              <w:t>Darbo eiga</w:t>
             </w:r>
             <w:r>
               <w:rPr>
@@ -555,7 +916,7 @@
                 <w:noProof/>
                 <w:webHidden/>
               </w:rPr>
-              <w:instrText xml:space="preserve"> PAGEREF _Toc474483006 \h </w:instrText>
+              <w:instrText xml:space="preserve"> PAGEREF _Toc483516173 \h </w:instrText>
             </w:r>
             <w:r>
               <w:rPr>
@@ -575,7 +936,7 @@
                 <w:noProof/>
                 <w:webHidden/>
               </w:rPr>
-              <w:t>8</w:t>
+              <w:t>5</w:t>
             </w:r>
             <w:r>
               <w:rPr>
@@ -590,7 +951,6 @@
           <w:pPr>
             <w:pStyle w:val="TOC2"/>
             <w:tabs>
-              <w:tab w:val="left" w:pos="660"/>
               <w:tab w:val="right" w:leader="dot" w:pos="9628"/>
             </w:tabs>
             <w:rPr>
@@ -599,39 +959,24 @@
               <w:lang w:eastAsia="lt-LT"/>
             </w:rPr>
           </w:pPr>
-          <w:hyperlink w:anchor="_Toc474483007" w:history="1">
+          <w:hyperlink w:anchor="_Toc483516174" w:history="1">
             <w:r>
               <w:rPr>
                 <w:rStyle w:val="Hyperlink"/>
-                <w:rFonts w:ascii="Symbol" w:hAnsi="Symbol"/>
-                <w:noProof/>
-              </w:rPr>
-              <w:t></w:t>
-            </w:r>
-            <w:r>
-              <w:rPr>
-                <w:rFonts w:eastAsiaTheme="minorEastAsia"/>
-                <w:noProof/>
-                <w:lang w:eastAsia="lt-LT"/>
+                <w:rFonts w:cstheme="minorHAnsi"/>
+                <w:noProof/>
+              </w:rPr>
+              <w:t>Iš Lietuvos Statistikos Departamento pateikiamos viešai prieinamos duomenų rinkmenos gauname gyventojų metinio pajamų ir gyvenimo sąlygų statistinio tyrimo duomenis.</w:t>
+            </w:r>
+            <w:r>
+              <w:rPr>
+                <w:noProof/>
+                <w:webHidden/>
               </w:rPr>
               <w:tab/>
             </w:r>
             <w:r>
               <w:rPr>
-                <w:rStyle w:val="Hyperlink"/>
-                <w:noProof/>
-              </w:rPr>
-              <w:t>Kelionės maršrutas</w:t>
-            </w:r>
-            <w:r>
-              <w:rPr>
-                <w:noProof/>
-                <w:webHidden/>
-              </w:rPr>
-              <w:tab/>
-            </w:r>
-            <w:r>
-              <w:rPr>
                 <w:noProof/>
                 <w:webHidden/>
               </w:rPr>
@@ -642,7 +987,7 @@
                 <w:noProof/>
                 <w:webHidden/>
               </w:rPr>
-              <w:instrText xml:space="preserve"> PAGEREF _Toc474483007 \h </w:instrText>
+              <w:instrText xml:space="preserve"> PAGEREF _Toc483516174 \h </w:instrText>
             </w:r>
             <w:r>
               <w:rPr>
@@ -662,7 +1007,7 @@
                 <w:noProof/>
                 <w:webHidden/>
               </w:rPr>
-              <w:t>8</w:t>
+              <w:t>5</w:t>
             </w:r>
             <w:r>
               <w:rPr>
@@ -677,7 +1022,6 @@
           <w:pPr>
             <w:pStyle w:val="TOC2"/>
             <w:tabs>
-              <w:tab w:val="left" w:pos="660"/>
               <w:tab w:val="right" w:leader="dot" w:pos="9628"/>
             </w:tabs>
             <w:rPr>
@@ -686,39 +1030,24 @@
               <w:lang w:eastAsia="lt-LT"/>
             </w:rPr>
           </w:pPr>
-          <w:hyperlink w:anchor="_Toc474483008" w:history="1">
+          <w:hyperlink w:anchor="_Toc483516175" w:history="1">
             <w:r>
               <w:rPr>
                 <w:rStyle w:val="Hyperlink"/>
-                <w:rFonts w:ascii="Symbol" w:hAnsi="Symbol"/>
-                <w:noProof/>
-              </w:rPr>
-              <w:t></w:t>
-            </w:r>
-            <w:r>
-              <w:rPr>
-                <w:rFonts w:eastAsiaTheme="minorEastAsia"/>
-                <w:noProof/>
-                <w:lang w:eastAsia="lt-LT"/>
+                <w:rFonts w:cstheme="minorHAnsi"/>
+                <w:noProof/>
+              </w:rPr>
+              <w:t>SelectKBest metodu, naudojant chi2(chi-squared) funkciją atrenkami reikšmingiausi gyventojų atributai (pvz: amžus, lytis, santykinė padėtis, ekonominis aktyvumas ir t.t.)</w:t>
+            </w:r>
+            <w:r>
+              <w:rPr>
+                <w:noProof/>
+                <w:webHidden/>
               </w:rPr>
               <w:tab/>
             </w:r>
             <w:r>
               <w:rPr>
-                <w:rStyle w:val="Hyperlink"/>
-                <w:noProof/>
-              </w:rPr>
-              <w:t>Programos kodas</w:t>
-            </w:r>
-            <w:r>
-              <w:rPr>
-                <w:noProof/>
-                <w:webHidden/>
-              </w:rPr>
-              <w:tab/>
-            </w:r>
-            <w:r>
-              <w:rPr>
                 <w:noProof/>
                 <w:webHidden/>
               </w:rPr>
@@ -729,7 +1058,7 @@
                 <w:noProof/>
                 <w:webHidden/>
               </w:rPr>
-              <w:instrText xml:space="preserve"> PAGEREF _Toc474483008 \h </w:instrText>
+              <w:instrText xml:space="preserve"> PAGEREF _Toc483516175 \h </w:instrText>
             </w:r>
             <w:r>
               <w:rPr>
@@ -749,7 +1078,7 @@
                 <w:noProof/>
                 <w:webHidden/>
               </w:rPr>
-              <w:t>8</w:t>
+              <w:t>5</w:t>
             </w:r>
             <w:r>
               <w:rPr>
@@ -762,9 +1091,9 @@
         </w:p>
         <w:p>
           <w:pPr>
-            <w:pStyle w:val="TOC2"/>
+            <w:pStyle w:val="TOC1"/>
             <w:tabs>
-              <w:tab w:val="left" w:pos="660"/>
+              <w:tab w:val="left" w:pos="440"/>
               <w:tab w:val="right" w:leader="dot" w:pos="9628"/>
             </w:tabs>
             <w:rPr>
@@ -773,14 +1102,13 @@
               <w:lang w:eastAsia="lt-LT"/>
             </w:rPr>
           </w:pPr>
-          <w:hyperlink w:anchor="_Toc474483009" w:history="1">
+          <w:hyperlink w:anchor="_Toc483516176" w:history="1">
             <w:r>
               <w:rPr>
                 <w:rStyle w:val="Hyperlink"/>
-                <w:rFonts w:ascii="Symbol" w:hAnsi="Symbol"/>
-                <w:noProof/>
-              </w:rPr>
-              <w:t></w:t>
+                <w:noProof/>
+              </w:rPr>
+              <w:t>4.</w:t>
             </w:r>
             <w:r>
               <w:rPr>
@@ -795,7 +1123,7 @@
                 <w:rStyle w:val="Hyperlink"/>
                 <w:noProof/>
               </w:rPr>
-              <w:t>Programos vykdymo ekrano kopija</w:t>
+              <w:t>Rezultatai</w:t>
             </w:r>
             <w:r>
               <w:rPr>
@@ -816,7 +1144,7 @@
                 <w:noProof/>
                 <w:webHidden/>
               </w:rPr>
-              <w:instrText xml:space="preserve"> PAGEREF _Toc474483009 \h </w:instrText>
+              <w:instrText xml:space="preserve"> PAGEREF _Toc483516176 \h </w:instrText>
             </w:r>
             <w:r>
               <w:rPr>
@@ -836,7 +1164,93 @@
                 <w:noProof/>
                 <w:webHidden/>
               </w:rPr>
-              <w:t>10</w:t>
+              <w:t>6</w:t>
+            </w:r>
+            <w:r>
+              <w:rPr>
+                <w:noProof/>
+                <w:webHidden/>
+              </w:rPr>
+              <w:fldChar w:fldCharType="end"/>
+            </w:r>
+          </w:hyperlink>
+        </w:p>
+        <w:p>
+          <w:pPr>
+            <w:pStyle w:val="TOC1"/>
+            <w:tabs>
+              <w:tab w:val="left" w:pos="440"/>
+              <w:tab w:val="right" w:leader="dot" w:pos="9628"/>
+            </w:tabs>
+            <w:rPr>
+              <w:rFonts w:eastAsiaTheme="minorEastAsia"/>
+              <w:noProof/>
+              <w:lang w:eastAsia="lt-LT"/>
+            </w:rPr>
+          </w:pPr>
+          <w:hyperlink w:anchor="_Toc483516177" w:history="1">
+            <w:r>
+              <w:rPr>
+                <w:rStyle w:val="Hyperlink"/>
+                <w:noProof/>
+              </w:rPr>
+              <w:t>5.</w:t>
+            </w:r>
+            <w:r>
+              <w:rPr>
+                <w:rFonts w:eastAsiaTheme="minorEastAsia"/>
+                <w:noProof/>
+                <w:lang w:eastAsia="lt-LT"/>
+              </w:rPr>
+              <w:tab/>
+            </w:r>
+            <w:r>
+              <w:rPr>
+                <w:rStyle w:val="Hyperlink"/>
+                <w:noProof/>
+              </w:rPr>
+              <w:t>Išvados</w:t>
+            </w:r>
+            <w:r>
+              <w:rPr>
+                <w:noProof/>
+                <w:webHidden/>
+              </w:rPr>
+              <w:tab/>
+            </w:r>
+            <w:r>
+              <w:rPr>
+                <w:noProof/>
+                <w:webHidden/>
+              </w:rPr>
+              <w:fldChar w:fldCharType="begin"/>
+            </w:r>
+            <w:r>
+              <w:rPr>
+                <w:noProof/>
+                <w:webHidden/>
+              </w:rPr>
+              <w:instrText xml:space="preserve"> PAGEREF _Toc483516177 \h </w:instrText>
+            </w:r>
+            <w:r>
+              <w:rPr>
+                <w:noProof/>
+                <w:webHidden/>
+              </w:rPr>
+            </w:r>
+            <w:r>
+              <w:rPr>
+                <w:noProof/>
+                <w:webHidden/>
+              </w:rPr>
+              <w:fldChar w:fldCharType="separate"/>
+            </w:r>
+            <w:r>
+              <w:rPr>
+                <w:noProof/>
+                <w:webHidden/>
+              </w:rPr>
+              <w:t>8</w:t>
             </w:r>
             <w:r>
               <w:rPr>
@@ -869,10 +1283,12 @@
       <w:pPr>
         <w:pStyle w:val="Heading1"/>
       </w:pPr>
+      <w:bookmarkStart w:id="0" w:name="_Toc483516166"/>
       <w:r>
         <w:lastRenderedPageBreak/>
         <w:t>Užduotis</w:t>
       </w:r>
+      <w:bookmarkEnd w:id="0"/>
     </w:p>
     <w:p>
       <w:pPr>
@@ -929,21 +1345,21 @@
             <w:rStyle w:val="Hyperlink"/>
             <w:rFonts w:cstheme="minorHAnsi"/>
           </w:rPr>
-          <w:t>http://osp.stat.gov.lt/viesos-duomenu-rinkmenos/-/asset_publisher/i2LnhXkrXAbl/content/metinio-pajamu-ir-gyvenimo-salygu-statistinio-tyr</w:t>
+          <w:t>http://osp.stat.gov.lt/viesos-duomenu-rinkmenos/-/asset_publisher/i2LnhXkrXAbl/content/metinio-pajamu-ir-gyvenimo-salygu-statistinio-ty</w:t>
         </w:r>
         <w:r>
           <w:rPr>
             <w:rStyle w:val="Hyperlink"/>
             <w:rFonts w:cstheme="minorHAnsi"/>
           </w:rPr>
-          <w:t>i</w:t>
+          <w:t>r</w:t>
         </w:r>
         <w:r>
           <w:rPr>
             <w:rStyle w:val="Hyperlink"/>
             <w:rFonts w:cstheme="minorHAnsi"/>
           </w:rPr>
-          <w:t>mo-?redirect=http%3A%2F%2Fosp.stat.gov.lt%2Fviesos-duomenu-rinkmenos%3Fp_p_id%3D101_INSTANCE_i2LnhXkrXAbl%26p_p_lifecycle%3D0%26p_p_state%3Dnormal%26p_p_mode%3Dview%26p_p_col_id%3Dcolumn-1%26p_p_col_pos%3D3%26p_p_col_count%3D5</w:t>
+          <w:t>imo-?redirect=http%3A%2F%2Fosp.stat.gov.lt%2Fviesos-duomenu-rinkmenos%3Fp_p_id%3D101_INSTANCE_i2LnhXkrXAbl%26p_p_lifecycle%3D0%26p_p_state%3Dnormal%26p_p_mode%3Dview%26p_p_col_id%3Dcolumn-1%26p_p_col_pos%3D3%26p_p_col_count%3D5</w:t>
         </w:r>
       </w:hyperlink>
     </w:p>
@@ -960,37 +1376,96 @@
         </w:rPr>
         <w:t>Darbo metu prognozavimui bus naudojami keli skirtingi mokymosi su mokytoju algoritmai ir lyginami jų rezultatai. Naudojami algoritmai: „</w:t>
       </w:r>
-      <w:r>
-        <w:rPr>
-          <w:rFonts w:cstheme="minorHAnsi"/>
-        </w:rPr>
-        <w:t>Regression tree</w:t>
-      </w:r>
+      <w:proofErr w:type="spellStart"/>
+      <w:r>
+        <w:rPr>
+          <w:rFonts w:cstheme="minorHAnsi"/>
+        </w:rPr>
+        <w:t>Regression</w:t>
+      </w:r>
+      <w:proofErr w:type="spellEnd"/>
+      <w:r>
+        <w:rPr>
+          <w:rFonts w:cstheme="minorHAnsi"/>
+        </w:rPr>
+        <w:t xml:space="preserve"> </w:t>
+      </w:r>
+      <w:proofErr w:type="spellStart"/>
+      <w:r>
+        <w:rPr>
+          <w:rFonts w:cstheme="minorHAnsi"/>
+        </w:rPr>
+        <w:t>tree</w:t>
+      </w:r>
+      <w:proofErr w:type="spellEnd"/>
       <w:r>
         <w:rPr>
           <w:rFonts w:cstheme="minorHAnsi"/>
         </w:rPr>
         <w:t>“, „</w:t>
       </w:r>
-      <w:r>
-        <w:rPr>
-          <w:rFonts w:cstheme="minorHAnsi"/>
-          <w:color w:val="333333"/>
-        </w:rPr>
-        <w:t>Support Vector Regression</w:t>
-      </w:r>
+      <w:proofErr w:type="spellStart"/>
+      <w:r>
+        <w:rPr>
+          <w:rFonts w:cstheme="minorHAnsi"/>
+          <w:color w:val="333333"/>
+        </w:rPr>
+        <w:t>Support</w:t>
+      </w:r>
+      <w:proofErr w:type="spellEnd"/>
+      <w:r>
+        <w:rPr>
+          <w:rFonts w:cstheme="minorHAnsi"/>
+          <w:color w:val="333333"/>
+        </w:rPr>
+        <w:t xml:space="preserve"> </w:t>
+      </w:r>
+      <w:proofErr w:type="spellStart"/>
+      <w:r>
+        <w:rPr>
+          <w:rFonts w:cstheme="minorHAnsi"/>
+          <w:color w:val="333333"/>
+        </w:rPr>
+        <w:t>Vector</w:t>
+      </w:r>
+      <w:proofErr w:type="spellEnd"/>
+      <w:r>
+        <w:rPr>
+          <w:rFonts w:cstheme="minorHAnsi"/>
+          <w:color w:val="333333"/>
+        </w:rPr>
+        <w:t xml:space="preserve"> </w:t>
+      </w:r>
+      <w:proofErr w:type="spellStart"/>
+      <w:r>
+        <w:rPr>
+          <w:rFonts w:cstheme="minorHAnsi"/>
+          <w:color w:val="333333"/>
+        </w:rPr>
+        <w:t>Regression</w:t>
+      </w:r>
+      <w:proofErr w:type="spellEnd"/>
       <w:r>
         <w:rPr>
           <w:rFonts w:cstheme="minorHAnsi"/>
         </w:rPr>
         <w:t>“, „</w:t>
       </w:r>
-      <w:r>
-        <w:rPr>
-          <w:rFonts w:cstheme="minorHAnsi"/>
-          <w:color w:val="333333"/>
-        </w:rPr>
-        <w:t xml:space="preserve">Neural Network”, </w:t>
+      <w:proofErr w:type="spellStart"/>
+      <w:r>
+        <w:rPr>
+          <w:rFonts w:cstheme="minorHAnsi"/>
+          <w:color w:val="333333"/>
+        </w:rPr>
+        <w:t>Neural</w:t>
+      </w:r>
+      <w:proofErr w:type="spellEnd"/>
+      <w:r>
+        <w:rPr>
+          <w:rFonts w:cstheme="minorHAnsi"/>
+          <w:color w:val="333333"/>
+        </w:rPr>
+        <w:t xml:space="preserve"> Network”, </w:t>
       </w:r>
       <w:r>
         <w:rPr>
@@ -999,12 +1474,53 @@
         </w:rPr>
         <w:t>„</w:t>
       </w:r>
-      <w:r>
-        <w:rPr>
-          <w:rFonts w:cstheme="minorHAnsi"/>
-          <w:color w:val="333333"/>
-        </w:rPr>
-        <w:t>Multiple Linear Regression”.</w:t>
+      <w:proofErr w:type="spellStart"/>
+      <w:r>
+        <w:rPr>
+          <w:rFonts w:cstheme="minorHAnsi"/>
+          <w:color w:val="333333"/>
+        </w:rPr>
+        <w:t>Multiple</w:t>
+      </w:r>
+      <w:proofErr w:type="spellEnd"/>
+      <w:r>
+        <w:rPr>
+          <w:rFonts w:cstheme="minorHAnsi"/>
+          <w:color w:val="333333"/>
+        </w:rPr>
+        <w:t xml:space="preserve"> </w:t>
+      </w:r>
+      <w:proofErr w:type="spellStart"/>
+      <w:r>
+        <w:rPr>
+          <w:rFonts w:cstheme="minorHAnsi"/>
+          <w:color w:val="333333"/>
+        </w:rPr>
+        <w:t>Linear</w:t>
+      </w:r>
+      <w:proofErr w:type="spellEnd"/>
+      <w:r>
+        <w:rPr>
+          <w:rFonts w:cstheme="minorHAnsi"/>
+          <w:color w:val="333333"/>
+        </w:rPr>
+        <w:t xml:space="preserve"> </w:t>
+      </w:r>
+      <w:proofErr w:type="spellStart"/>
+      <w:r>
+        <w:rPr>
+          <w:rFonts w:cstheme="minorHAnsi"/>
+          <w:color w:val="333333"/>
+        </w:rPr>
+        <w:t>Regression</w:t>
+      </w:r>
+      <w:proofErr w:type="spellEnd"/>
+      <w:r>
+        <w:rPr>
+          <w:rFonts w:cstheme="minorHAnsi"/>
+          <w:color w:val="333333"/>
+        </w:rPr>
+        <w:t>”.</w:t>
       </w:r>
     </w:p>
     <w:p>
@@ -1026,18 +1542,27 @@
       <w:pPr>
         <w:pStyle w:val="Heading1"/>
       </w:pPr>
+      <w:bookmarkStart w:id="1" w:name="_Toc483516167"/>
       <w:r>
         <w:lastRenderedPageBreak/>
         <w:t>Metodai</w:t>
       </w:r>
+      <w:bookmarkEnd w:id="1"/>
     </w:p>
     <w:p>
       <w:pPr>
         <w:pStyle w:val="Heading2"/>
       </w:pPr>
-      <w:r>
-        <w:t>Neural Network</w:t>
-      </w:r>
+      <w:bookmarkStart w:id="2" w:name="_Toc483516168"/>
+      <w:proofErr w:type="spellStart"/>
+      <w:r>
+        <w:t>Neural</w:t>
+      </w:r>
+      <w:proofErr w:type="spellEnd"/>
+      <w:r>
+        <w:t xml:space="preserve"> Network</w:t>
+      </w:r>
+      <w:bookmarkEnd w:id="2"/>
     </w:p>
     <w:p>
       <w:pPr>
@@ -1058,92 +1583,348 @@
           <w:rFonts w:cstheme="minorHAnsi"/>
           <w:color w:val="333333"/>
         </w:rPr>
-        <w:t xml:space="preserve">uvo naudojamas daugiasluoksnis perceptronas – kelių neuroninių sluoksnių neuroninis tinklas. </w:t>
-      </w:r>
-      <w:r>
-        <w:rPr>
-          <w:rFonts w:cstheme="minorHAnsi"/>
-          <w:color w:val="333333"/>
-        </w:rPr>
-        <w:t>Pasirinktas modelis: n įėjimo neuronų, 1 paslėptas sluoksnis taip pat iš n neuronų ir 1 išėjimo neuronas. Neuroninio tinklo mokymui naudotas Broyden-Fletcher-Goldfarb-Shanno metodas. Modelis realizuotas naudojant python kalbą, numpy ir neurolab bibliotekas.</w:t>
+        <w:t xml:space="preserve">uvo naudojamas daugiasluoksnis </w:t>
+      </w:r>
+      <w:proofErr w:type="spellStart"/>
+      <w:r>
+        <w:rPr>
+          <w:rFonts w:cstheme="minorHAnsi"/>
+          <w:color w:val="333333"/>
+        </w:rPr>
+        <w:t>perceptronas</w:t>
+      </w:r>
+      <w:proofErr w:type="spellEnd"/>
+      <w:r>
+        <w:rPr>
+          <w:rFonts w:cstheme="minorHAnsi"/>
+          <w:color w:val="333333"/>
+        </w:rPr>
+        <w:t xml:space="preserve"> – kelių neuroninių sluoksnių neuroninis tinklas. </w:t>
+      </w:r>
+      <w:r>
+        <w:rPr>
+          <w:rFonts w:cstheme="minorHAnsi"/>
+          <w:color w:val="333333"/>
+        </w:rPr>
+        <w:t xml:space="preserve">Pasirinktas modelis: n įėjimo neuronų, 1 paslėptas sluoksnis taip pat iš n neuronų ir 1 išėjimo neuronas. Neuroninio tinklo mokymui naudotas </w:t>
+      </w:r>
+      <w:proofErr w:type="spellStart"/>
+      <w:r>
+        <w:rPr>
+          <w:rFonts w:cstheme="minorHAnsi"/>
+          <w:color w:val="333333"/>
+        </w:rPr>
+        <w:t>Broyden-Fletcher-Goldfarb-Shanno</w:t>
+      </w:r>
+      <w:proofErr w:type="spellEnd"/>
+      <w:r>
+        <w:rPr>
+          <w:rFonts w:cstheme="minorHAnsi"/>
+          <w:color w:val="333333"/>
+        </w:rPr>
+        <w:t xml:space="preserve"> metodas. Modelis realizuotas naudojant </w:t>
+      </w:r>
+      <w:proofErr w:type="spellStart"/>
+      <w:r>
+        <w:rPr>
+          <w:rFonts w:cstheme="minorHAnsi"/>
+          <w:color w:val="333333"/>
+        </w:rPr>
+        <w:t>python</w:t>
+      </w:r>
+      <w:proofErr w:type="spellEnd"/>
+      <w:r>
+        <w:rPr>
+          <w:rFonts w:cstheme="minorHAnsi"/>
+          <w:color w:val="333333"/>
+        </w:rPr>
+        <w:t xml:space="preserve"> kalbą, </w:t>
+      </w:r>
+      <w:proofErr w:type="spellStart"/>
+      <w:r>
+        <w:rPr>
+          <w:rFonts w:cstheme="minorHAnsi"/>
+          <w:color w:val="333333"/>
+        </w:rPr>
+        <w:t>numpy</w:t>
+      </w:r>
+      <w:proofErr w:type="spellEnd"/>
+      <w:r>
+        <w:rPr>
+          <w:rFonts w:cstheme="minorHAnsi"/>
+          <w:color w:val="333333"/>
+        </w:rPr>
+        <w:t xml:space="preserve"> ir </w:t>
+      </w:r>
+      <w:proofErr w:type="spellStart"/>
+      <w:r>
+        <w:rPr>
+          <w:rFonts w:cstheme="minorHAnsi"/>
+          <w:color w:val="333333"/>
+        </w:rPr>
+        <w:t>neurolab</w:t>
+      </w:r>
+      <w:proofErr w:type="spellEnd"/>
+      <w:r>
+        <w:rPr>
+          <w:rFonts w:cstheme="minorHAnsi"/>
+          <w:color w:val="333333"/>
+        </w:rPr>
+        <w:t xml:space="preserve"> bibliotekas.</w:t>
       </w:r>
     </w:p>
     <w:p>
       <w:pPr>
         <w:pStyle w:val="Heading2"/>
       </w:pPr>
-      <w:r>
-        <w:t>Multiple Linear Regression</w:t>
-      </w:r>
-    </w:p>
-    <w:p>
-      <w:pPr>
-        <w:rPr>
-          <w:rFonts w:cstheme="minorHAnsi"/>
-          <w:color w:val="333333"/>
-        </w:rPr>
-      </w:pPr>
-      <w:r>
-        <w:rPr>
-          <w:rFonts w:cstheme="minorHAnsi"/>
-          <w:color w:val="333333"/>
-        </w:rPr>
-        <w:t>Kartotinė linijinė regresija – tai linijinės regresijos metodo taikymas kaip norima rasti ryšį tarp kelių kintamųjų ir atsakymo pritaikant tiesinę funkciją. Realizavimui naudota python programavimo kalba ir sklearn biblioteka.</w:t>
+      <w:bookmarkStart w:id="3" w:name="_Toc483516169"/>
+      <w:proofErr w:type="spellStart"/>
+      <w:r>
+        <w:t>Multiple</w:t>
+      </w:r>
+      <w:proofErr w:type="spellEnd"/>
+      <w:r>
+        <w:t xml:space="preserve"> </w:t>
+      </w:r>
+      <w:proofErr w:type="spellStart"/>
+      <w:r>
+        <w:t>Linear</w:t>
+      </w:r>
+      <w:proofErr w:type="spellEnd"/>
+      <w:r>
+        <w:t xml:space="preserve"> </w:t>
+      </w:r>
+      <w:proofErr w:type="spellStart"/>
+      <w:r>
+        <w:t>Regression</w:t>
+      </w:r>
+      <w:bookmarkEnd w:id="3"/>
+      <w:proofErr w:type="spellEnd"/>
+    </w:p>
+    <w:p>
+      <w:pPr>
+        <w:rPr>
+          <w:rFonts w:cstheme="minorHAnsi"/>
+          <w:color w:val="333333"/>
+        </w:rPr>
+      </w:pPr>
+      <w:r>
+        <w:rPr>
+          <w:rFonts w:cstheme="minorHAnsi"/>
+          <w:color w:val="333333"/>
+        </w:rPr>
+        <w:t xml:space="preserve">Kartotinė linijinė regresija – tai linijinės regresijos metodo taikymas kaip norima rasti ryšį tarp kelių kintamųjų ir atsakymo pritaikant tiesinę funkciją. Realizavimui naudota </w:t>
+      </w:r>
+      <w:proofErr w:type="spellStart"/>
+      <w:r>
+        <w:rPr>
+          <w:rFonts w:cstheme="minorHAnsi"/>
+          <w:color w:val="333333"/>
+        </w:rPr>
+        <w:t>python</w:t>
+      </w:r>
+      <w:proofErr w:type="spellEnd"/>
+      <w:r>
+        <w:rPr>
+          <w:rFonts w:cstheme="minorHAnsi"/>
+          <w:color w:val="333333"/>
+        </w:rPr>
+        <w:t xml:space="preserve"> programavimo kalba ir </w:t>
+      </w:r>
+      <w:proofErr w:type="spellStart"/>
+      <w:r>
+        <w:rPr>
+          <w:rFonts w:cstheme="minorHAnsi"/>
+          <w:color w:val="333333"/>
+        </w:rPr>
+        <w:t>sklearn</w:t>
+      </w:r>
+      <w:proofErr w:type="spellEnd"/>
+      <w:r>
+        <w:rPr>
+          <w:rFonts w:cstheme="minorHAnsi"/>
+          <w:color w:val="333333"/>
+        </w:rPr>
+        <w:t xml:space="preserve"> biblioteka.</w:t>
       </w:r>
     </w:p>
     <w:p>
       <w:pPr>
         <w:pStyle w:val="Heading2"/>
       </w:pPr>
-      <w:r>
-        <w:t>Regression Tree</w:t>
-      </w:r>
-    </w:p>
-    <w:p>
-      <w:pPr>
-        <w:rPr>
-          <w:rFonts w:cstheme="minorHAnsi"/>
-          <w:color w:val="333333"/>
-        </w:rPr>
-      </w:pPr>
-      <w:r>
-        <w:rPr>
-          <w:rFonts w:cstheme="minorHAnsi"/>
-          <w:color w:val="333333"/>
-        </w:rPr>
-        <w:t>Regresinis medis – tai sprendimų medžio modelio tipas, kai prognozuojama reikšmė – realus skaičius. Realizavimui naudota python programavimo kalba ir sklearn biblioteka.</w:t>
+      <w:bookmarkStart w:id="4" w:name="_Toc483516170"/>
+      <w:proofErr w:type="spellStart"/>
+      <w:r>
+        <w:t>Regression</w:t>
+      </w:r>
+      <w:proofErr w:type="spellEnd"/>
+      <w:r>
+        <w:t xml:space="preserve"> </w:t>
+      </w:r>
+      <w:proofErr w:type="spellStart"/>
+      <w:r>
+        <w:t>Tree</w:t>
+      </w:r>
+      <w:bookmarkEnd w:id="4"/>
+      <w:proofErr w:type="spellEnd"/>
+    </w:p>
+    <w:p>
+      <w:pPr>
+        <w:rPr>
+          <w:rFonts w:cstheme="minorHAnsi"/>
+          <w:color w:val="333333"/>
+        </w:rPr>
+      </w:pPr>
+      <w:r>
+        <w:rPr>
+          <w:rFonts w:cstheme="minorHAnsi"/>
+          <w:color w:val="333333"/>
+        </w:rPr>
+        <w:t xml:space="preserve">Regresinis medis – tai sprendimų medžio modelio tipas, kai prognozuojama reikšmė – realus skaičius. Realizavimui naudota </w:t>
+      </w:r>
+      <w:proofErr w:type="spellStart"/>
+      <w:r>
+        <w:rPr>
+          <w:rFonts w:cstheme="minorHAnsi"/>
+          <w:color w:val="333333"/>
+        </w:rPr>
+        <w:t>python</w:t>
+      </w:r>
+      <w:proofErr w:type="spellEnd"/>
+      <w:r>
+        <w:rPr>
+          <w:rFonts w:cstheme="minorHAnsi"/>
+          <w:color w:val="333333"/>
+        </w:rPr>
+        <w:t xml:space="preserve"> programavimo kalba ir </w:t>
+      </w:r>
+      <w:proofErr w:type="spellStart"/>
+      <w:r>
+        <w:rPr>
+          <w:rFonts w:cstheme="minorHAnsi"/>
+          <w:color w:val="333333"/>
+        </w:rPr>
+        <w:t>sklearn</w:t>
+      </w:r>
+      <w:proofErr w:type="spellEnd"/>
+      <w:r>
+        <w:rPr>
+          <w:rFonts w:cstheme="minorHAnsi"/>
+          <w:color w:val="333333"/>
+        </w:rPr>
+        <w:t xml:space="preserve"> biblioteka.</w:t>
       </w:r>
     </w:p>
     <w:p>
       <w:pPr>
         <w:pStyle w:val="Heading2"/>
       </w:pPr>
-      <w:r>
-        <w:t>Support Vector Regression</w:t>
-      </w:r>
-    </w:p>
-    <w:p>
-      <w:pPr>
-        <w:rPr>
-          <w:rFonts w:cstheme="minorHAnsi"/>
-          <w:color w:val="333333"/>
-        </w:rPr>
-      </w:pPr>
-      <w:r>
-        <w:rPr>
-          <w:rFonts w:cstheme="minorHAnsi"/>
-          <w:color w:val="333333"/>
-        </w:rPr>
-        <w:t>Palaikymo vektoriaus regresija – tai palaikymo vektoriaus mašinos (SVM) tipas, skirtas regresijai prognozuoti. Realizavimui naudota python programavimo kalba ir sklearn biblioteka. Naudotas SVR metodas – NuSVR.</w:t>
+      <w:bookmarkStart w:id="5" w:name="_Toc483516171"/>
+      <w:proofErr w:type="spellStart"/>
+      <w:r>
+        <w:t>Support</w:t>
+      </w:r>
+      <w:proofErr w:type="spellEnd"/>
+      <w:r>
+        <w:t xml:space="preserve"> </w:t>
+      </w:r>
+      <w:proofErr w:type="spellStart"/>
+      <w:r>
+        <w:t>Vector</w:t>
+      </w:r>
+      <w:proofErr w:type="spellEnd"/>
+      <w:r>
+        <w:t xml:space="preserve"> </w:t>
+      </w:r>
+      <w:proofErr w:type="spellStart"/>
+      <w:r>
+        <w:t>Regression</w:t>
+      </w:r>
+      <w:bookmarkEnd w:id="5"/>
+      <w:proofErr w:type="spellEnd"/>
+    </w:p>
+    <w:p>
+      <w:pPr>
+        <w:rPr>
+          <w:rFonts w:cstheme="minorHAnsi"/>
+          <w:color w:val="333333"/>
+        </w:rPr>
+      </w:pPr>
+      <w:r>
+        <w:rPr>
+          <w:rFonts w:cstheme="minorHAnsi"/>
+          <w:color w:val="333333"/>
+        </w:rPr>
+        <w:t xml:space="preserve">Palaikymo vektoriaus regresija – tai palaikymo vektoriaus mašinos (SVM) tipas, skirtas regresijai prognozuoti. Realizavimui naudota </w:t>
+      </w:r>
+      <w:proofErr w:type="spellStart"/>
+      <w:r>
+        <w:rPr>
+          <w:rFonts w:cstheme="minorHAnsi"/>
+          <w:color w:val="333333"/>
+        </w:rPr>
+        <w:t>python</w:t>
+      </w:r>
+      <w:proofErr w:type="spellEnd"/>
+      <w:r>
+        <w:rPr>
+          <w:rFonts w:cstheme="minorHAnsi"/>
+          <w:color w:val="333333"/>
+        </w:rPr>
+        <w:t xml:space="preserve"> programavimo kalba ir </w:t>
+      </w:r>
+      <w:proofErr w:type="spellStart"/>
+      <w:r>
+        <w:rPr>
+          <w:rFonts w:cstheme="minorHAnsi"/>
+          <w:color w:val="333333"/>
+        </w:rPr>
+        <w:t>sklearn</w:t>
+      </w:r>
+      <w:proofErr w:type="spellEnd"/>
+      <w:r>
+        <w:rPr>
+          <w:rFonts w:cstheme="minorHAnsi"/>
+          <w:color w:val="333333"/>
+        </w:rPr>
+        <w:t xml:space="preserve"> biblioteka. Naudotas SVR metodas – </w:t>
+      </w:r>
+      <w:proofErr w:type="spellStart"/>
+      <w:r>
+        <w:rPr>
+          <w:rFonts w:cstheme="minorHAnsi"/>
+          <w:color w:val="333333"/>
+        </w:rPr>
+        <w:t>NuSVR</w:t>
+      </w:r>
+      <w:proofErr w:type="spellEnd"/>
+      <w:r>
+        <w:rPr>
+          <w:rFonts w:cstheme="minorHAnsi"/>
+          <w:color w:val="333333"/>
+        </w:rPr>
+        <w:t>.</w:t>
       </w:r>
     </w:p>
     <w:p>
       <w:pPr>
         <w:pStyle w:val="Heading2"/>
       </w:pPr>
-      <w:r>
-        <w:t>Feature Selection</w:t>
-      </w:r>
+      <w:bookmarkStart w:id="6" w:name="_Toc483516172"/>
+      <w:proofErr w:type="spellStart"/>
+      <w:r>
+        <w:t>Feature</w:t>
+      </w:r>
+      <w:proofErr w:type="spellEnd"/>
+      <w:r>
+        <w:t xml:space="preserve"> </w:t>
+      </w:r>
+      <w:proofErr w:type="spellStart"/>
+      <w:r>
+        <w:t>Selection</w:t>
+      </w:r>
+      <w:bookmarkEnd w:id="6"/>
+      <w:proofErr w:type="spellEnd"/>
     </w:p>
     <w:p>
       <w:pPr>
@@ -1159,6 +1940,7 @@
         </w:rPr>
         <w:t xml:space="preserve">Atributų parinkimas – tai reikšmingiausių atributų parinkimas taikant matematinį modelį. Atliekant atributų vertinimą buvo naudojamas </w:t>
       </w:r>
+      <w:proofErr w:type="spellStart"/>
       <w:r>
         <w:rPr>
           <w:rFonts w:cstheme="minorHAnsi"/>
@@ -1166,12 +1948,61 @@
         </w:rPr>
         <w:t>SelectKBest</w:t>
       </w:r>
-      <w:r>
-        <w:rPr>
-          <w:rFonts w:cstheme="minorHAnsi"/>
-          <w:color w:val="333333"/>
-        </w:rPr>
-        <w:t xml:space="preserve"> metodas iš python sklearn bibliotekos. Jis pagal norimą funkciją įvertina atributus ir išrenka juos pagal k didžiausią vertinimą. Vertinimui naudota chi2 (chi-squared) funkcija.</w:t>
+      <w:proofErr w:type="spellEnd"/>
+      <w:r>
+        <w:rPr>
+          <w:rFonts w:cstheme="minorHAnsi"/>
+          <w:color w:val="333333"/>
+        </w:rPr>
+        <w:t xml:space="preserve"> metodas iš </w:t>
+      </w:r>
+      <w:proofErr w:type="spellStart"/>
+      <w:r>
+        <w:rPr>
+          <w:rFonts w:cstheme="minorHAnsi"/>
+          <w:color w:val="333333"/>
+        </w:rPr>
+        <w:t>python</w:t>
+      </w:r>
+      <w:proofErr w:type="spellEnd"/>
+      <w:r>
+        <w:rPr>
+          <w:rFonts w:cstheme="minorHAnsi"/>
+          <w:color w:val="333333"/>
+        </w:rPr>
+        <w:t xml:space="preserve"> </w:t>
+      </w:r>
+      <w:proofErr w:type="spellStart"/>
+      <w:r>
+        <w:rPr>
+          <w:rFonts w:cstheme="minorHAnsi"/>
+          <w:color w:val="333333"/>
+        </w:rPr>
+        <w:t>sklearn</w:t>
+      </w:r>
+      <w:proofErr w:type="spellEnd"/>
+      <w:r>
+        <w:rPr>
+          <w:rFonts w:cstheme="minorHAnsi"/>
+          <w:color w:val="333333"/>
+        </w:rPr>
+        <w:t xml:space="preserve"> bibliotekos. Jis pagal norimą funkciją įvertina atributus ir išrenka juos pagal k didžiausią vertinimą. Vertinimui naudota chi2 (</w:t>
+      </w:r>
+      <w:proofErr w:type="spellStart"/>
+      <w:r>
+        <w:rPr>
+          <w:rFonts w:cstheme="minorHAnsi"/>
+          <w:color w:val="333333"/>
+        </w:rPr>
+        <w:t>chi-squared</w:t>
+      </w:r>
+      <w:proofErr w:type="spellEnd"/>
+      <w:r>
+        <w:rPr>
+          <w:rFonts w:cstheme="minorHAnsi"/>
+          <w:color w:val="333333"/>
+        </w:rPr>
+        <w:t>) funkcija.</w:t>
       </w:r>
     </w:p>
     <w:p>
@@ -1193,9 +2024,1112 @@
       <w:pPr>
         <w:pStyle w:val="Heading1"/>
       </w:pPr>
+      <w:bookmarkStart w:id="7" w:name="_Toc483516173"/>
       <w:r>
         <w:lastRenderedPageBreak/>
         <w:t>Darbo eiga</w:t>
+      </w:r>
+      <w:bookmarkEnd w:id="7"/>
+    </w:p>
+    <w:p>
+      <w:pPr>
+        <w:ind w:firstLine="360"/>
+        <w:rPr>
+          <w:color w:val="333333"/>
+        </w:rPr>
+      </w:pPr>
+      <w:bookmarkStart w:id="8" w:name="_Toc483516174"/>
+      <w:r>
+        <w:t>Iš Lietuvos Statistikos Departamento pateikiamos viešai prieinamos duomenų rinkmenos gauname</w:t>
+      </w:r>
+      <w:r>
+        <w:t xml:space="preserve"> gyventojų</w:t>
+      </w:r>
+      <w:r>
+        <w:t xml:space="preserve"> </w:t>
+      </w:r>
+      <w:r>
+        <w:rPr>
+          <w:color w:val="333333"/>
+        </w:rPr>
+        <w:t>metinio pajamų ir gyvenimo sąlygų statistinio tyrimo</w:t>
+      </w:r>
+      <w:r>
+        <w:rPr>
+          <w:color w:val="333333"/>
+        </w:rPr>
+        <w:t xml:space="preserve"> duomenis.</w:t>
+      </w:r>
+      <w:bookmarkEnd w:id="8"/>
+      <w:r>
+        <w:rPr>
+          <w:color w:val="333333"/>
+        </w:rPr>
+        <w:t xml:space="preserve"> </w:t>
+      </w:r>
+    </w:p>
+    <w:p>
+      <w:pPr>
+        <w:rPr>
+          <w:color w:val="333333"/>
+        </w:rPr>
+      </w:pPr>
+      <w:bookmarkStart w:id="9" w:name="_Toc483516175"/>
+      <w:proofErr w:type="spellStart"/>
+      <w:r>
+        <w:rPr>
+          <w:color w:val="333333"/>
+        </w:rPr>
+        <w:t>SelectKBest</w:t>
+      </w:r>
+      <w:proofErr w:type="spellEnd"/>
+      <w:r>
+        <w:rPr>
+          <w:color w:val="333333"/>
+        </w:rPr>
+        <w:t xml:space="preserve"> metodu, naudojant chi2(</w:t>
+      </w:r>
+      <w:proofErr w:type="spellStart"/>
+      <w:r>
+        <w:rPr>
+          <w:color w:val="333333"/>
+        </w:rPr>
+        <w:t>chi-squared</w:t>
+      </w:r>
+      <w:proofErr w:type="spellEnd"/>
+      <w:r>
+        <w:rPr>
+          <w:color w:val="333333"/>
+        </w:rPr>
+        <w:t>) funkciją atrenkami reikšmingiausi gyventojų atributai (</w:t>
+      </w:r>
+      <w:proofErr w:type="spellStart"/>
+      <w:r>
+        <w:rPr>
+          <w:color w:val="333333"/>
+        </w:rPr>
+        <w:t>pvz</w:t>
+      </w:r>
+      <w:proofErr w:type="spellEnd"/>
+      <w:r>
+        <w:rPr>
+          <w:color w:val="333333"/>
+        </w:rPr>
+        <w:t xml:space="preserve">: </w:t>
+      </w:r>
+      <w:proofErr w:type="spellStart"/>
+      <w:r>
+        <w:rPr>
+          <w:color w:val="333333"/>
+        </w:rPr>
+        <w:t>amžus</w:t>
+      </w:r>
+      <w:proofErr w:type="spellEnd"/>
+      <w:r>
+        <w:rPr>
+          <w:color w:val="333333"/>
+        </w:rPr>
+        <w:t>, lytis, santykinė padėtis, ekonominis aktyvumas ir t.t.)</w:t>
+      </w:r>
+      <w:bookmarkEnd w:id="9"/>
+    </w:p>
+    <w:p>
+      <w:r>
+        <w:t xml:space="preserve">Duomenis išdaliname į 3 dalis: apsimokymo, </w:t>
+      </w:r>
+      <w:proofErr w:type="spellStart"/>
+      <w:r>
+        <w:t>validavimo</w:t>
+      </w:r>
+      <w:proofErr w:type="spellEnd"/>
+      <w:r>
+        <w:t xml:space="preserve"> ir testavimo. Naudodami 4 skirtingus mokymosi su mokytoju algoritmus</w:t>
+      </w:r>
+      <w:r>
+        <w:t xml:space="preserve"> atskirai atliekame apsimokymą, </w:t>
+      </w:r>
+      <w:proofErr w:type="spellStart"/>
+      <w:r>
+        <w:t>validavimą</w:t>
+      </w:r>
+      <w:proofErr w:type="spellEnd"/>
+      <w:r>
+        <w:t xml:space="preserve"> ir testavimą bei</w:t>
+      </w:r>
+      <w:r>
+        <w:t xml:space="preserve"> </w:t>
+      </w:r>
+      <w:proofErr w:type="spellStart"/>
+      <w:r>
+        <w:t>progn</w:t>
+      </w:r>
+      <w:r>
+        <w:t>ozojame</w:t>
+      </w:r>
+      <w:proofErr w:type="spellEnd"/>
+      <w:r>
+        <w:t xml:space="preserve"> rezultatus ir skaičiuojame vidutinį kvadratinį nuokrypį (MSE)</w:t>
+      </w:r>
+      <w:r>
+        <w:t>.</w:t>
+      </w:r>
+      <w:r>
+        <w:t xml:space="preserve"> </w:t>
+      </w:r>
+      <w:r>
+        <w:t>Rezultatus apipavidaliname ir patei</w:t>
+      </w:r>
+      <w:r>
+        <w:t>kiame grafikais</w:t>
+      </w:r>
+      <w:r>
+        <w:t>.</w:t>
+      </w:r>
+    </w:p>
+    <w:p>
+      <w:pPr>
+        <w:rPr>
+          <w:lang w:val="en-US"/>
+        </w:rPr>
+      </w:pPr>
+    </w:p>
+    <w:p>
+      <w:pPr>
+        <w:rPr>
+          <w:rFonts w:cstheme="minorHAnsi"/>
+          <w:color w:val="333333"/>
+        </w:rPr>
+      </w:pPr>
+    </w:p>
+    <w:p>
+      <w:pPr>
+        <w:rPr>
+          <w:rFonts w:cstheme="minorHAnsi"/>
+          <w:color w:val="333333"/>
+        </w:rPr>
+      </w:pPr>
+      <w:r>
+        <w:rPr>
+          <w:rFonts w:cstheme="minorHAnsi"/>
+          <w:color w:val="333333"/>
+        </w:rPr>
+        <w:br w:type="page"/>
+      </w:r>
+    </w:p>
+    <w:p>
+      <w:pPr>
+        <w:pStyle w:val="Heading1"/>
+      </w:pPr>
+      <w:bookmarkStart w:id="10" w:name="_Toc483516176"/>
+      <w:r>
+        <w:lastRenderedPageBreak/>
+        <w:t>Rezultatai</w:t>
+      </w:r>
+      <w:bookmarkEnd w:id="10"/>
+    </w:p>
+    <w:p/>
+    <w:p>
+      <w:r>
+        <w:t>Atlikę skaičiavimus kiekvienam metodui nubraižėme po grafiką: raudona spalva vaizduoja prognozuojamas reikšmes, o mėlyna reikšmes, kurias tikimąsi gauti:</w:t>
+      </w:r>
+    </w:p>
+    <w:p>
+      <w:pPr>
+        <w:rPr>
+          <w:noProof/>
+          <w:lang w:eastAsia="lt-LT"/>
+        </w:rPr>
+      </w:pPr>
+    </w:p>
+    <w:p>
+      <w:pPr>
+        <w:keepNext/>
+      </w:pPr>
+      <w:r>
+        <w:rPr>
+          <w:noProof/>
+          <w:lang w:eastAsia="lt-LT"/>
+        </w:rPr>
+        <w:drawing>
+          <wp:inline distT="0" distB="0" distL="0" distR="0" wp14:anchorId="0EF69F19" wp14:editId="2642296C">
+            <wp:extent cx="6115050" cy="3083784"/>
+            <wp:effectExtent l="0" t="0" r="0" b="2540"/>
+            <wp:docPr id="2" name="Picture 2"/>
+            <wp:cNvGraphicFramePr>
+              <a:graphicFrameLocks xmlns:a="http://schemas.openxmlformats.org/drawingml/2006/main" noChangeAspect="1"/>
+            </wp:cNvGraphicFramePr>
+            <a:graphic xmlns:a="http://schemas.openxmlformats.org/drawingml/2006/main">
+              <a:graphicData uri="http://schemas.openxmlformats.org/drawingml/2006/picture">
+                <pic:pic xmlns:pic="http://schemas.openxmlformats.org/drawingml/2006/picture">
+                  <pic:nvPicPr>
+                    <pic:cNvPr id="1" name=""/>
+                    <pic:cNvPicPr/>
+                  </pic:nvPicPr>
+                  <pic:blipFill rotWithShape="1">
+                    <a:blip r:embed="rId8"/>
+                    <a:srcRect l="4209" t="11670" r="7834" b="5111"/>
+                    <a:stretch/>
+                  </pic:blipFill>
+                  <pic:spPr bwMode="auto">
+                    <a:xfrm>
+                      <a:off x="0" y="0"/>
+                      <a:ext cx="6127684" cy="3090155"/>
+                    </a:xfrm>
+                    <a:prstGeom prst="rect">
+                      <a:avLst/>
+                    </a:prstGeom>
+                    <a:ln>
+                      <a:noFill/>
+                    </a:ln>
+                    <a:extLst>
+                      <a:ext uri="{53640926-AAD7-44D8-BBD7-CCE9431645EC}">
+                        <a14:shadowObscured xmlns:a14="http://schemas.microsoft.com/office/drawing/2010/main"/>
+                      </a:ext>
+                    </a:extLst>
+                  </pic:spPr>
+                </pic:pic>
+              </a:graphicData>
+            </a:graphic>
+          </wp:inline>
+        </w:drawing>
+      </w:r>
+    </w:p>
+    <w:p>
+      <w:pPr>
+        <w:pStyle w:val="Caption"/>
+        <w:jc w:val="center"/>
+      </w:pPr>
+      <w:r>
+        <w:t xml:space="preserve">pav. </w:t>
+      </w:r>
+      <w:r>
+        <w:fldChar w:fldCharType="begin"/>
+      </w:r>
+      <w:r>
+        <w:instrText xml:space="preserve"> SEQ pav. \* ARABIC </w:instrText>
+      </w:r>
+      <w:r>
+        <w:fldChar w:fldCharType="separate"/>
+      </w:r>
+      <w:r>
+        <w:rPr>
+          <w:noProof/>
+        </w:rPr>
+        <w:t>1</w:t>
+      </w:r>
+      <w:r>
+        <w:fldChar w:fldCharType="end"/>
+      </w:r>
+      <w:r>
+        <w:t xml:space="preserve"> </w:t>
+      </w:r>
+      <w:proofErr w:type="spellStart"/>
+      <w:r>
+        <w:t>Neural</w:t>
+      </w:r>
+      <w:proofErr w:type="spellEnd"/>
+      <w:r>
+        <w:t xml:space="preserve"> </w:t>
+      </w:r>
+      <w:proofErr w:type="spellStart"/>
+      <w:r>
+        <w:t>network</w:t>
+      </w:r>
+      <w:proofErr w:type="spellEnd"/>
+      <w:r>
+        <w:t xml:space="preserve"> metodo grafikas</w:t>
+      </w:r>
+    </w:p>
+    <w:p>
+      <w:pPr>
+        <w:rPr>
+          <w:noProof/>
+          <w:lang w:eastAsia="lt-LT"/>
+        </w:rPr>
+      </w:pPr>
+    </w:p>
+    <w:p>
+      <w:pPr>
+        <w:keepNext/>
+      </w:pPr>
+      <w:r>
+        <w:rPr>
+          <w:noProof/>
+          <w:lang w:eastAsia="lt-LT"/>
+        </w:rPr>
+        <w:drawing>
+          <wp:inline distT="0" distB="0" distL="0" distR="0" wp14:anchorId="533BD592" wp14:editId="397D2ADD">
+            <wp:extent cx="6057900" cy="3028950"/>
+            <wp:effectExtent l="0" t="0" r="0" b="0"/>
+            <wp:docPr id="3" name="Picture 3"/>
+            <wp:cNvGraphicFramePr>
+              <a:graphicFrameLocks xmlns:a="http://schemas.openxmlformats.org/drawingml/2006/main" noChangeAspect="1"/>
+            </wp:cNvGraphicFramePr>
+            <a:graphic xmlns:a="http://schemas.openxmlformats.org/drawingml/2006/main">
+              <a:graphicData uri="http://schemas.openxmlformats.org/drawingml/2006/picture">
+                <pic:pic xmlns:pic="http://schemas.openxmlformats.org/drawingml/2006/picture">
+                  <pic:nvPicPr>
+                    <pic:cNvPr id="1" name=""/>
+                    <pic:cNvPicPr/>
+                  </pic:nvPicPr>
+                  <pic:blipFill rotWithShape="1">
+                    <a:blip r:embed="rId9"/>
+                    <a:srcRect l="5914" t="15768" r="9421" b="4808"/>
+                    <a:stretch/>
+                  </pic:blipFill>
+                  <pic:spPr bwMode="auto">
+                    <a:xfrm>
+                      <a:off x="0" y="0"/>
+                      <a:ext cx="6060639" cy="3030320"/>
+                    </a:xfrm>
+                    <a:prstGeom prst="rect">
+                      <a:avLst/>
+                    </a:prstGeom>
+                    <a:ln>
+                      <a:noFill/>
+                    </a:ln>
+                    <a:extLst>
+                      <a:ext uri="{53640926-AAD7-44D8-BBD7-CCE9431645EC}">
+                        <a14:shadowObscured xmlns:a14="http://schemas.microsoft.com/office/drawing/2010/main"/>
+                      </a:ext>
+                    </a:extLst>
+                  </pic:spPr>
+                </pic:pic>
+              </a:graphicData>
+            </a:graphic>
+          </wp:inline>
+        </w:drawing>
+      </w:r>
+    </w:p>
+    <w:p>
+      <w:pPr>
+        <w:pStyle w:val="Caption"/>
+        <w:jc w:val="center"/>
+      </w:pPr>
+      <w:r>
+        <w:t xml:space="preserve">pav. </w:t>
+      </w:r>
+      <w:r>
+        <w:fldChar w:fldCharType="begin"/>
+      </w:r>
+      <w:r>
+        <w:instrText xml:space="preserve"> SEQ pav. \* ARABIC </w:instrText>
+      </w:r>
+      <w:r>
+        <w:fldChar w:fldCharType="separate"/>
+      </w:r>
+      <w:r>
+        <w:rPr>
+          <w:noProof/>
+        </w:rPr>
+        <w:t>2</w:t>
+      </w:r>
+      <w:r>
+        <w:fldChar w:fldCharType="end"/>
+      </w:r>
+      <w:r>
+        <w:t xml:space="preserve"> </w:t>
+      </w:r>
+      <w:proofErr w:type="spellStart"/>
+      <w:r>
+        <w:t>Multiple</w:t>
+      </w:r>
+      <w:proofErr w:type="spellEnd"/>
+      <w:r>
+        <w:t xml:space="preserve"> </w:t>
+      </w:r>
+      <w:proofErr w:type="spellStart"/>
+      <w:r>
+        <w:t>linear</w:t>
+      </w:r>
+      <w:proofErr w:type="spellEnd"/>
+      <w:r>
+        <w:t xml:space="preserve"> </w:t>
+      </w:r>
+      <w:proofErr w:type="spellStart"/>
+      <w:r>
+        <w:t>regression</w:t>
+      </w:r>
+      <w:proofErr w:type="spellEnd"/>
+      <w:r>
+        <w:t xml:space="preserve"> metodo grafikas</w:t>
+      </w:r>
+    </w:p>
+    <w:p>
+      <w:pPr>
+        <w:rPr>
+          <w:noProof/>
+          <w:lang w:eastAsia="lt-LT"/>
+        </w:rPr>
+      </w:pPr>
+    </w:p>
+    <w:p>
+      <w:pPr>
+        <w:keepNext/>
+      </w:pPr>
+      <w:r>
+        <w:rPr>
+          <w:noProof/>
+          <w:lang w:eastAsia="lt-LT"/>
+        </w:rPr>
+        <w:lastRenderedPageBreak/>
+        <w:drawing>
+          <wp:inline distT="0" distB="0" distL="0" distR="0" wp14:anchorId="11E23E8C" wp14:editId="2F8647AB">
+            <wp:extent cx="5962650" cy="2884807"/>
+            <wp:effectExtent l="0" t="0" r="0" b="0"/>
+            <wp:docPr id="4" name="Picture 4"/>
+            <wp:cNvGraphicFramePr>
+              <a:graphicFrameLocks xmlns:a="http://schemas.openxmlformats.org/drawingml/2006/main" noChangeAspect="1"/>
+            </wp:cNvGraphicFramePr>
+            <a:graphic xmlns:a="http://schemas.openxmlformats.org/drawingml/2006/main">
+              <a:graphicData uri="http://schemas.openxmlformats.org/drawingml/2006/picture">
+                <pic:pic xmlns:pic="http://schemas.openxmlformats.org/drawingml/2006/picture">
+                  <pic:nvPicPr>
+                    <pic:cNvPr id="1" name=""/>
+                    <pic:cNvPicPr/>
+                  </pic:nvPicPr>
+                  <pic:blipFill rotWithShape="1">
+                    <a:blip r:embed="rId10"/>
+                    <a:srcRect l="4825" t="16060" r="8643" b="5393"/>
+                    <a:stretch/>
+                  </pic:blipFill>
+                  <pic:spPr bwMode="auto">
+                    <a:xfrm>
+                      <a:off x="0" y="0"/>
+                      <a:ext cx="5974070" cy="2890332"/>
+                    </a:xfrm>
+                    <a:prstGeom prst="rect">
+                      <a:avLst/>
+                    </a:prstGeom>
+                    <a:ln>
+                      <a:noFill/>
+                    </a:ln>
+                    <a:extLst>
+                      <a:ext uri="{53640926-AAD7-44D8-BBD7-CCE9431645EC}">
+                        <a14:shadowObscured xmlns:a14="http://schemas.microsoft.com/office/drawing/2010/main"/>
+                      </a:ext>
+                    </a:extLst>
+                  </pic:spPr>
+                </pic:pic>
+              </a:graphicData>
+            </a:graphic>
+          </wp:inline>
+        </w:drawing>
+      </w:r>
+    </w:p>
+    <w:p>
+      <w:pPr>
+        <w:pStyle w:val="Caption"/>
+        <w:jc w:val="center"/>
+      </w:pPr>
+      <w:r>
+        <w:t xml:space="preserve">pav. </w:t>
+      </w:r>
+      <w:r>
+        <w:fldChar w:fldCharType="begin"/>
+      </w:r>
+      <w:r>
+        <w:instrText xml:space="preserve"> SEQ pav. \* ARABIC </w:instrText>
+      </w:r>
+      <w:r>
+        <w:fldChar w:fldCharType="separate"/>
+      </w:r>
+      <w:r>
+        <w:rPr>
+          <w:noProof/>
+        </w:rPr>
+        <w:t>3</w:t>
+      </w:r>
+      <w:r>
+        <w:fldChar w:fldCharType="end"/>
+      </w:r>
+      <w:r>
+        <w:t xml:space="preserve"> </w:t>
+      </w:r>
+      <w:proofErr w:type="spellStart"/>
+      <w:r>
+        <w:t>Regression</w:t>
+      </w:r>
+      <w:proofErr w:type="spellEnd"/>
+      <w:r>
+        <w:t xml:space="preserve"> </w:t>
+      </w:r>
+      <w:proofErr w:type="spellStart"/>
+      <w:r>
+        <w:t>tree</w:t>
+      </w:r>
+      <w:proofErr w:type="spellEnd"/>
+      <w:r>
+        <w:t xml:space="preserve"> metodo grafikas</w:t>
+      </w:r>
+    </w:p>
+    <w:p>
+      <w:pPr>
+        <w:rPr>
+          <w:noProof/>
+          <w:lang w:eastAsia="lt-LT"/>
+        </w:rPr>
+      </w:pPr>
+    </w:p>
+    <w:p>
+      <w:pPr>
+        <w:keepNext/>
+      </w:pPr>
+      <w:r>
+        <w:rPr>
+          <w:noProof/>
+          <w:lang w:eastAsia="lt-LT"/>
+        </w:rPr>
+        <w:drawing>
+          <wp:inline distT="0" distB="0" distL="0" distR="0" wp14:anchorId="4D78378C" wp14:editId="17F7DA31">
+            <wp:extent cx="5886450" cy="2901179"/>
+            <wp:effectExtent l="0" t="0" r="0" b="0"/>
+            <wp:docPr id="5" name="Picture 5"/>
+            <wp:cNvGraphicFramePr>
+              <a:graphicFrameLocks xmlns:a="http://schemas.openxmlformats.org/drawingml/2006/main" noChangeAspect="1"/>
+            </wp:cNvGraphicFramePr>
+            <a:graphic xmlns:a="http://schemas.openxmlformats.org/drawingml/2006/main">
+              <a:graphicData uri="http://schemas.openxmlformats.org/drawingml/2006/picture">
+                <pic:pic xmlns:pic="http://schemas.openxmlformats.org/drawingml/2006/picture">
+                  <pic:nvPicPr>
+                    <pic:cNvPr id="1" name=""/>
+                    <pic:cNvPicPr/>
+                  </pic:nvPicPr>
+                  <pic:blipFill rotWithShape="1">
+                    <a:blip r:embed="rId11"/>
+                    <a:srcRect l="4357" t="15184" r="8487" b="4225"/>
+                    <a:stretch/>
+                  </pic:blipFill>
+                  <pic:spPr bwMode="auto">
+                    <a:xfrm>
+                      <a:off x="0" y="0"/>
+                      <a:ext cx="5889792" cy="2902826"/>
+                    </a:xfrm>
+                    <a:prstGeom prst="rect">
+                      <a:avLst/>
+                    </a:prstGeom>
+                    <a:ln>
+                      <a:noFill/>
+                    </a:ln>
+                    <a:extLst>
+                      <a:ext uri="{53640926-AAD7-44D8-BBD7-CCE9431645EC}">
+                        <a14:shadowObscured xmlns:a14="http://schemas.microsoft.com/office/drawing/2010/main"/>
+                      </a:ext>
+                    </a:extLst>
+                  </pic:spPr>
+                </pic:pic>
+              </a:graphicData>
+            </a:graphic>
+          </wp:inline>
+        </w:drawing>
+      </w:r>
+    </w:p>
+    <w:p>
+      <w:pPr>
+        <w:pStyle w:val="Caption"/>
+        <w:jc w:val="center"/>
+      </w:pPr>
+      <w:r>
+        <w:t xml:space="preserve">pav. </w:t>
+      </w:r>
+      <w:r>
+        <w:fldChar w:fldCharType="begin"/>
+      </w:r>
+      <w:r>
+        <w:instrText xml:space="preserve"> SEQ pav. \* ARABIC </w:instrText>
+      </w:r>
+      <w:r>
+        <w:fldChar w:fldCharType="separate"/>
+      </w:r>
+      <w:r>
+        <w:rPr>
+          <w:noProof/>
+        </w:rPr>
+        <w:t>4</w:t>
+      </w:r>
+      <w:r>
+        <w:fldChar w:fldCharType="end"/>
+      </w:r>
+      <w:r>
+        <w:t xml:space="preserve"> </w:t>
+      </w:r>
+      <w:proofErr w:type="spellStart"/>
+      <w:r>
+        <w:t>Support</w:t>
+      </w:r>
+      <w:proofErr w:type="spellEnd"/>
+      <w:r>
+        <w:t xml:space="preserve"> </w:t>
+      </w:r>
+      <w:proofErr w:type="spellStart"/>
+      <w:r>
+        <w:t>vector</w:t>
+      </w:r>
+      <w:proofErr w:type="spellEnd"/>
+      <w:r>
+        <w:t xml:space="preserve"> </w:t>
+      </w:r>
+      <w:proofErr w:type="spellStart"/>
+      <w:r>
+        <w:t>regression</w:t>
+      </w:r>
+      <w:proofErr w:type="spellEnd"/>
+      <w:r>
+        <w:t xml:space="preserve"> metodo grafikas</w:t>
+      </w:r>
+    </w:p>
+    <w:p>
+      <w:r>
+        <w:t>Taip pat apskaičiavome kiekvieno metodo vidutinį kvadratinį nuokrypį (MSE).</w:t>
+      </w:r>
+    </w:p>
+    <w:p>
+      <w:pPr>
+        <w:rPr>
+          <w:lang w:val="en-US"/>
+        </w:rPr>
+      </w:pPr>
+      <w:r>
+        <w:t>MSE(</w:t>
+      </w:r>
+      <w:proofErr w:type="spellStart"/>
+      <w:r>
+        <w:t>Neral</w:t>
+      </w:r>
+      <w:proofErr w:type="spellEnd"/>
+      <w:r>
+        <w:t xml:space="preserve"> Network) </w:t>
+      </w:r>
+      <w:r>
+        <w:rPr>
+          <w:lang w:val="en-US"/>
+        </w:rPr>
+        <w:t xml:space="preserve">= </w:t>
+      </w:r>
+      <w:r>
+        <w:rPr>
+          <w:lang w:val="en-US"/>
+        </w:rPr>
+        <w:t>20256.179078;</w:t>
+      </w:r>
+    </w:p>
+    <w:p>
+      <w:pPr>
+        <w:rPr>
+          <w:lang w:val="en-US"/>
+        </w:rPr>
+      </w:pPr>
+      <w:proofErr w:type="gramStart"/>
+      <w:r>
+        <w:rPr>
+          <w:lang w:val="en-US"/>
+        </w:rPr>
+        <w:t>MSE(</w:t>
+      </w:r>
+      <w:proofErr w:type="gramEnd"/>
+      <w:r>
+        <w:rPr>
+          <w:lang w:val="en-US"/>
+        </w:rPr>
+        <w:t xml:space="preserve">Multiple Linear Regression) = </w:t>
+      </w:r>
+      <w:r>
+        <w:rPr>
+          <w:lang w:val="en-US"/>
+        </w:rPr>
+        <w:t>6442.043060;</w:t>
+      </w:r>
+    </w:p>
+    <w:p>
+      <w:pPr>
+        <w:rPr>
+          <w:lang w:val="en-US"/>
+        </w:rPr>
+      </w:pPr>
+      <w:proofErr w:type="gramStart"/>
+      <w:r>
+        <w:rPr>
+          <w:lang w:val="en-US"/>
+        </w:rPr>
+        <w:t>MSE(</w:t>
+      </w:r>
+      <w:proofErr w:type="gramEnd"/>
+      <w:r>
+        <w:rPr>
+          <w:lang w:val="en-US"/>
+        </w:rPr>
+        <w:t>Regression Tree)</w:t>
+      </w:r>
+      <w:r>
+        <w:rPr>
+          <w:lang w:val="en-US"/>
+        </w:rPr>
+        <w:t xml:space="preserve"> = </w:t>
+      </w:r>
+      <w:r>
+        <w:rPr>
+          <w:lang w:val="en-US"/>
+        </w:rPr>
+        <w:t>9289.764933;</w:t>
+      </w:r>
+    </w:p>
+    <w:p>
+      <w:pPr>
+        <w:rPr>
+          <w:lang w:val="en-US"/>
+        </w:rPr>
+      </w:pPr>
+      <w:r>
+        <w:rPr>
+          <w:lang w:val="en-US"/>
+        </w:rPr>
+        <w:t xml:space="preserve">MSE(Support Vector Regression) = </w:t>
+      </w:r>
+      <w:r>
+        <w:rPr>
+          <w:lang w:val="en-US"/>
+        </w:rPr>
+        <w:t>7180.157860;</w:t>
+      </w:r>
+      <w:r>
+        <w:br w:type="page"/>
+      </w:r>
+    </w:p>
+    <w:p>
+      <w:pPr>
+        <w:pStyle w:val="Heading1"/>
+      </w:pPr>
+      <w:bookmarkStart w:id="11" w:name="_Toc483516177"/>
+      <w:r>
+        <w:lastRenderedPageBreak/>
+        <w:t>Išvados</w:t>
+      </w:r>
+      <w:bookmarkEnd w:id="11"/>
+    </w:p>
+    <w:p>
+      <w:pPr>
+        <w:ind w:firstLine="360"/>
+        <w:rPr>
+          <w:rFonts w:cstheme="minorHAnsi"/>
+          <w:color w:val="333333"/>
+        </w:rPr>
+      </w:pPr>
+      <w:r>
+        <w:t xml:space="preserve">Projektinį darbą pavyko įgyvendinti sklandžiai: susipažinome su keturiais skirtingais </w:t>
+      </w:r>
+      <w:r>
+        <w:rPr>
+          <w:rFonts w:cstheme="minorHAnsi"/>
+        </w:rPr>
+        <w:t>mokymosi su mokytoju algoritmai</w:t>
+      </w:r>
+      <w:r>
+        <w:rPr>
+          <w:rFonts w:cstheme="minorHAnsi"/>
+        </w:rPr>
+        <w:t xml:space="preserve">s: </w:t>
+      </w:r>
+      <w:r>
+        <w:rPr>
+          <w:rFonts w:cstheme="minorHAnsi"/>
+        </w:rPr>
+        <w:t>„</w:t>
+      </w:r>
+      <w:proofErr w:type="spellStart"/>
+      <w:r>
+        <w:rPr>
+          <w:rFonts w:cstheme="minorHAnsi"/>
+        </w:rPr>
+        <w:t>Regression</w:t>
+      </w:r>
+      <w:proofErr w:type="spellEnd"/>
+      <w:r>
+        <w:rPr>
+          <w:rFonts w:cstheme="minorHAnsi"/>
+        </w:rPr>
+        <w:t xml:space="preserve"> </w:t>
+      </w:r>
+      <w:proofErr w:type="spellStart"/>
+      <w:r>
+        <w:rPr>
+          <w:rFonts w:cstheme="minorHAnsi"/>
+        </w:rPr>
+        <w:t>tree</w:t>
+      </w:r>
+      <w:proofErr w:type="spellEnd"/>
+      <w:r>
+        <w:rPr>
+          <w:rFonts w:cstheme="minorHAnsi"/>
+        </w:rPr>
+        <w:t>“, „</w:t>
+      </w:r>
+      <w:proofErr w:type="spellStart"/>
+      <w:r>
+        <w:rPr>
+          <w:rFonts w:cstheme="minorHAnsi"/>
+          <w:color w:val="333333"/>
+        </w:rPr>
+        <w:t>Support</w:t>
+      </w:r>
+      <w:proofErr w:type="spellEnd"/>
+      <w:r>
+        <w:rPr>
+          <w:rFonts w:cstheme="minorHAnsi"/>
+          <w:color w:val="333333"/>
+        </w:rPr>
+        <w:t xml:space="preserve"> </w:t>
+      </w:r>
+      <w:proofErr w:type="spellStart"/>
+      <w:r>
+        <w:rPr>
+          <w:rFonts w:cstheme="minorHAnsi"/>
+          <w:color w:val="333333"/>
+        </w:rPr>
+        <w:t>Vector</w:t>
+      </w:r>
+      <w:proofErr w:type="spellEnd"/>
+      <w:r>
+        <w:rPr>
+          <w:rFonts w:cstheme="minorHAnsi"/>
+          <w:color w:val="333333"/>
+        </w:rPr>
+        <w:t xml:space="preserve"> </w:t>
+      </w:r>
+      <w:proofErr w:type="spellStart"/>
+      <w:r>
+        <w:rPr>
+          <w:rFonts w:cstheme="minorHAnsi"/>
+          <w:color w:val="333333"/>
+        </w:rPr>
+        <w:t>Regression</w:t>
+      </w:r>
+      <w:proofErr w:type="spellEnd"/>
+      <w:r>
+        <w:rPr>
+          <w:rFonts w:cstheme="minorHAnsi"/>
+        </w:rPr>
+        <w:t>“, „</w:t>
+      </w:r>
+      <w:proofErr w:type="spellStart"/>
+      <w:r>
+        <w:rPr>
+          <w:rFonts w:cstheme="minorHAnsi"/>
+          <w:color w:val="333333"/>
+        </w:rPr>
+        <w:t>Neural</w:t>
+      </w:r>
+      <w:proofErr w:type="spellEnd"/>
+      <w:r>
+        <w:rPr>
+          <w:rFonts w:cstheme="minorHAnsi"/>
+          <w:color w:val="333333"/>
+        </w:rPr>
+        <w:t xml:space="preserve"> Network”, </w:t>
+      </w:r>
+      <w:r>
+        <w:rPr>
+          <w:rFonts w:cstheme="minorHAnsi"/>
+          <w:color w:val="333333"/>
+        </w:rPr>
+        <w:t>„</w:t>
+      </w:r>
+      <w:proofErr w:type="spellStart"/>
+      <w:r>
+        <w:rPr>
+          <w:rFonts w:cstheme="minorHAnsi"/>
+          <w:color w:val="333333"/>
+        </w:rPr>
+        <w:t>Multiple</w:t>
+      </w:r>
+      <w:proofErr w:type="spellEnd"/>
+      <w:r>
+        <w:rPr>
+          <w:rFonts w:cstheme="minorHAnsi"/>
+          <w:color w:val="333333"/>
+        </w:rPr>
+        <w:t xml:space="preserve"> </w:t>
+      </w:r>
+      <w:proofErr w:type="spellStart"/>
+      <w:r>
+        <w:rPr>
+          <w:rFonts w:cstheme="minorHAnsi"/>
+          <w:color w:val="333333"/>
+        </w:rPr>
+        <w:t>Linear</w:t>
+      </w:r>
+      <w:proofErr w:type="spellEnd"/>
+      <w:r>
+        <w:rPr>
+          <w:rFonts w:cstheme="minorHAnsi"/>
+          <w:color w:val="333333"/>
+        </w:rPr>
+        <w:t xml:space="preserve"> </w:t>
+      </w:r>
+      <w:proofErr w:type="spellStart"/>
+      <w:r>
+        <w:rPr>
+          <w:rFonts w:cstheme="minorHAnsi"/>
+          <w:color w:val="333333"/>
+        </w:rPr>
+        <w:t>Regression</w:t>
+      </w:r>
+      <w:proofErr w:type="spellEnd"/>
+      <w:r>
+        <w:rPr>
+          <w:rFonts w:cstheme="minorHAnsi"/>
+          <w:color w:val="333333"/>
+        </w:rPr>
+        <w:t>”.</w:t>
+      </w:r>
+      <w:r>
+        <w:rPr>
+          <w:rFonts w:cstheme="minorHAnsi"/>
+        </w:rPr>
+        <w:t xml:space="preserve"> </w:t>
+      </w:r>
+      <w:r>
+        <w:rPr>
+          <w:rFonts w:cstheme="minorHAnsi"/>
+        </w:rPr>
+        <w:t xml:space="preserve"> </w:t>
+      </w:r>
+      <w:r>
+        <w:rPr>
+          <w:rFonts w:cstheme="minorHAnsi"/>
+        </w:rPr>
+        <w:t>Sėkmingai pasinaudojome šiais metodais prognozuodami Lietuvos gyventojų pajamas pagal įvairius kriterijus (amžių, lytį, santuokinę pa</w:t>
+      </w:r>
+      <w:bookmarkStart w:id="12" w:name="_GoBack"/>
+      <w:bookmarkEnd w:id="12"/>
+      <w:r>
+        <w:rPr>
+          <w:rFonts w:cstheme="minorHAnsi"/>
+        </w:rPr>
+        <w:t>dėtį, išsilavinimą, sveikatos būklę ir t.t.). Išsiaiškinome, jog efektyviausiai prognozuojamos reikšmės naudojant „</w:t>
+      </w:r>
+      <w:r>
+        <w:rPr>
+          <w:lang w:val="en-US"/>
+        </w:rPr>
+        <w:t>Multiple Linear Regression</w:t>
+      </w:r>
+      <w:r>
+        <w:rPr>
+          <w:lang w:val="en-US"/>
+        </w:rPr>
+        <w:t xml:space="preserve">” </w:t>
+      </w:r>
+      <w:proofErr w:type="spellStart"/>
+      <w:r>
+        <w:rPr>
+          <w:lang w:val="en-US"/>
+        </w:rPr>
+        <w:t>metodą</w:t>
+      </w:r>
+      <w:proofErr w:type="spellEnd"/>
+      <w:r>
+        <w:rPr>
+          <w:lang w:val="en-US"/>
+        </w:rPr>
+        <w:t xml:space="preserve">, o </w:t>
+      </w:r>
+      <w:proofErr w:type="spellStart"/>
+      <w:r>
+        <w:rPr>
+          <w:lang w:val="en-US"/>
+        </w:rPr>
+        <w:t>Neuroninio</w:t>
+      </w:r>
+      <w:proofErr w:type="spellEnd"/>
+      <w:r>
+        <w:rPr>
+          <w:lang w:val="en-US"/>
+        </w:rPr>
+        <w:t xml:space="preserve"> tinkle </w:t>
+      </w:r>
+      <w:proofErr w:type="spellStart"/>
+      <w:r>
+        <w:rPr>
+          <w:lang w:val="en-US"/>
+        </w:rPr>
+        <w:t>realizacija</w:t>
+      </w:r>
+      <w:proofErr w:type="spellEnd"/>
+      <w:r>
+        <w:rPr>
+          <w:lang w:val="en-US"/>
+        </w:rPr>
+        <w:t xml:space="preserve"> </w:t>
+      </w:r>
+      <w:proofErr w:type="spellStart"/>
+      <w:r>
+        <w:rPr>
+          <w:lang w:val="en-US"/>
+        </w:rPr>
+        <w:t>pasirodė</w:t>
+      </w:r>
+      <w:proofErr w:type="spellEnd"/>
+      <w:r>
+        <w:rPr>
+          <w:lang w:val="en-US"/>
+        </w:rPr>
+        <w:t xml:space="preserve"> </w:t>
+      </w:r>
+      <w:proofErr w:type="spellStart"/>
+      <w:r>
+        <w:rPr>
+          <w:lang w:val="en-US"/>
+        </w:rPr>
+        <w:t>mažiausiai</w:t>
+      </w:r>
+      <w:proofErr w:type="spellEnd"/>
+      <w:r>
+        <w:rPr>
+          <w:lang w:val="en-US"/>
+        </w:rPr>
+        <w:t xml:space="preserve"> </w:t>
+      </w:r>
+      <w:proofErr w:type="spellStart"/>
+      <w:r>
+        <w:rPr>
+          <w:lang w:val="en-US"/>
+        </w:rPr>
+        <w:t>tinkama</w:t>
+      </w:r>
+      <w:proofErr w:type="spellEnd"/>
+      <w:r>
+        <w:rPr>
+          <w:lang w:val="en-US"/>
+        </w:rPr>
+        <w:t xml:space="preserve"> </w:t>
+      </w:r>
+      <w:proofErr w:type="spellStart"/>
+      <w:r>
+        <w:rPr>
+          <w:lang w:val="en-US"/>
+        </w:rPr>
+        <w:t>uždaviniui</w:t>
+      </w:r>
+      <w:proofErr w:type="spellEnd"/>
+      <w:r>
+        <w:rPr>
+          <w:lang w:val="en-US"/>
+        </w:rPr>
+        <w:t xml:space="preserve"> </w:t>
+      </w:r>
+      <w:proofErr w:type="spellStart"/>
+      <w:r>
+        <w:rPr>
+          <w:lang w:val="en-US"/>
+        </w:rPr>
+        <w:t>spręsti</w:t>
+      </w:r>
+      <w:proofErr w:type="spellEnd"/>
+      <w:r>
+        <w:rPr>
+          <w:lang w:val="en-US"/>
+        </w:rPr>
+        <w:t>.</w:t>
       </w:r>
     </w:p>
     <w:p>
@@ -1205,201 +3139,9 @@
           <w:ilvl w:val="0"/>
           <w:numId w:val="0"/>
         </w:numPr>
-        <w:ind w:firstLine="360"/>
-        <w:rPr>
-          <w:rFonts w:asciiTheme="minorHAnsi" w:hAnsiTheme="minorHAnsi" w:cstheme="minorHAnsi"/>
-          <w:color w:val="333333"/>
-          <w:sz w:val="22"/>
-          <w:szCs w:val="22"/>
-        </w:rPr>
-      </w:pPr>
-      <w:r>
-        <w:rPr>
-          <w:rFonts w:asciiTheme="minorHAnsi" w:hAnsiTheme="minorHAnsi" w:cstheme="minorHAnsi"/>
-          <w:sz w:val="22"/>
-          <w:szCs w:val="22"/>
-        </w:rPr>
-        <w:t xml:space="preserve">Iš </w:t>
-      </w:r>
-      <w:r>
-        <w:rPr>
-          <w:rFonts w:asciiTheme="minorHAnsi" w:hAnsiTheme="minorHAnsi" w:cstheme="minorHAnsi"/>
-          <w:sz w:val="22"/>
-          <w:szCs w:val="22"/>
-        </w:rPr>
-        <w:t>Lietuvos Statistikos Departamento pateikiamos viešai prieinamos duomenų rinkmenos</w:t>
-      </w:r>
-      <w:r>
-        <w:rPr>
-          <w:rFonts w:asciiTheme="minorHAnsi" w:hAnsiTheme="minorHAnsi" w:cstheme="minorHAnsi"/>
-          <w:sz w:val="22"/>
-          <w:szCs w:val="22"/>
-        </w:rPr>
-        <w:t xml:space="preserve"> gauname</w:t>
-      </w:r>
-      <w:r>
-        <w:rPr>
-          <w:rFonts w:asciiTheme="minorHAnsi" w:hAnsiTheme="minorHAnsi" w:cstheme="minorHAnsi"/>
-          <w:sz w:val="22"/>
-          <w:szCs w:val="22"/>
-        </w:rPr>
-        <w:t xml:space="preserve"> gyventojų</w:t>
-      </w:r>
-      <w:r>
-        <w:rPr>
-          <w:rFonts w:asciiTheme="minorHAnsi" w:hAnsiTheme="minorHAnsi" w:cstheme="minorHAnsi"/>
-          <w:sz w:val="22"/>
-          <w:szCs w:val="22"/>
-        </w:rPr>
-        <w:t xml:space="preserve"> </w:t>
-      </w:r>
-      <w:r>
-        <w:rPr>
-          <w:rFonts w:asciiTheme="minorHAnsi" w:hAnsiTheme="minorHAnsi" w:cstheme="minorHAnsi"/>
-          <w:color w:val="333333"/>
-          <w:sz w:val="22"/>
-          <w:szCs w:val="22"/>
-        </w:rPr>
-        <w:t>metinio pajamų ir gyvenimo sąlygų statistinio tyrimo</w:t>
-      </w:r>
-      <w:r>
-        <w:rPr>
-          <w:rFonts w:asciiTheme="minorHAnsi" w:hAnsiTheme="minorHAnsi" w:cstheme="minorHAnsi"/>
-          <w:color w:val="333333"/>
-          <w:sz w:val="22"/>
-          <w:szCs w:val="22"/>
-        </w:rPr>
-        <w:t xml:space="preserve"> duomenis.</w:t>
-      </w:r>
-      <w:r>
-        <w:rPr>
-          <w:rFonts w:asciiTheme="minorHAnsi" w:hAnsiTheme="minorHAnsi" w:cstheme="minorHAnsi"/>
-          <w:color w:val="333333"/>
-          <w:sz w:val="22"/>
-          <w:szCs w:val="22"/>
-        </w:rPr>
-        <w:t xml:space="preserve"> </w:t>
-      </w:r>
-    </w:p>
-    <w:p>
-      <w:pPr>
-        <w:pStyle w:val="Heading2"/>
-        <w:numPr>
-          <w:ilvl w:val="0"/>
-          <w:numId w:val="0"/>
-        </w:numPr>
-        <w:ind w:firstLine="360"/>
-        <w:rPr>
-          <w:rFonts w:asciiTheme="minorHAnsi" w:hAnsiTheme="minorHAnsi" w:cstheme="minorHAnsi"/>
-          <w:color w:val="333333"/>
-          <w:sz w:val="22"/>
-          <w:szCs w:val="22"/>
-        </w:rPr>
-      </w:pPr>
-      <w:r>
-        <w:rPr>
-          <w:rFonts w:asciiTheme="minorHAnsi" w:hAnsiTheme="minorHAnsi" w:cstheme="minorHAnsi"/>
-          <w:color w:val="333333"/>
-          <w:sz w:val="22"/>
-          <w:szCs w:val="22"/>
-        </w:rPr>
-        <w:t>SelectKBest metodu, naudojant chi2(chi-squared) funkciją atrenkami reikšmingiausi gyventojų atributai (pvz: amžus, lytis, santykinė padėtis, ekonominis aktyvumas ir t.t.)</w:t>
-      </w:r>
-    </w:p>
-    <w:p>
-      <w:pPr>
-        <w:ind w:firstLine="360"/>
-      </w:pPr>
-      <w:r>
-        <w:t>Duomenis išdaliname į 3 dalis: apsimokymo, validavimo ir testavimo. Naudodami 4 skirtingus mokymosi su mokytoju algoritmus</w:t>
-      </w:r>
-      <w:r>
-        <w:t xml:space="preserve"> atskirai atliekame apsimokymą, validavimą ir testavimą bei</w:t>
-      </w:r>
-      <w:r>
-        <w:t xml:space="preserve"> progn</w:t>
-      </w:r>
-      <w:r>
-        <w:t xml:space="preserve">ozojame rezultatus ir skaičiuojame vidutinį kvadratinį nuokrypį </w:t>
-      </w:r>
-      <w:bookmarkStart w:id="0" w:name="_GoBack"/>
-      <w:bookmarkEnd w:id="0"/>
-      <w:r>
-        <w:t>(MSE)</w:t>
-      </w:r>
-      <w:r>
-        <w:t>.</w:t>
-      </w:r>
-      <w:r>
-        <w:t xml:space="preserve"> </w:t>
-      </w:r>
-      <w:r>
-        <w:t>Rezultatus apipavidaliname ir patei</w:t>
-      </w:r>
-      <w:r>
-        <w:t>kiame grafikais</w:t>
-      </w:r>
-    </w:p>
-    <w:p>
-      <w:pPr>
-        <w:rPr>
-          <w:lang w:val="en-US"/>
-        </w:rPr>
-      </w:pPr>
-    </w:p>
-    <w:p>
-      <w:pPr>
-        <w:rPr>
-          <w:rFonts w:cstheme="minorHAnsi"/>
-          <w:color w:val="333333"/>
-        </w:rPr>
-      </w:pPr>
-    </w:p>
-    <w:p>
-      <w:pPr>
-        <w:rPr>
-          <w:rFonts w:cstheme="minorHAnsi"/>
-          <w:color w:val="333333"/>
-        </w:rPr>
-      </w:pPr>
-      <w:r>
-        <w:rPr>
-          <w:rFonts w:cstheme="minorHAnsi"/>
-          <w:color w:val="333333"/>
-        </w:rPr>
-        <w:br w:type="page"/>
-      </w:r>
-    </w:p>
-    <w:p>
-      <w:pPr>
-        <w:pStyle w:val="Heading1"/>
-      </w:pPr>
-      <w:r>
-        <w:lastRenderedPageBreak/>
-        <w:t>Rezultatai</w:t>
-      </w:r>
-    </w:p>
-    <w:p/>
-    <w:p>
-      <w:pPr>
-        <w:rPr>
-          <w:lang w:val="en-US"/>
-        </w:rPr>
-      </w:pPr>
-      <w:r>
-        <w:br w:type="page"/>
-      </w:r>
-    </w:p>
-    <w:p>
-      <w:pPr>
-        <w:pStyle w:val="Heading1"/>
-      </w:pPr>
-      <w:r>
-        <w:lastRenderedPageBreak/>
-        <w:t>Išvados</w:t>
-      </w:r>
-    </w:p>
-    <w:p/>
+        <w:ind w:left="360" w:hanging="360"/>
+      </w:pPr>
+    </w:p>
     <w:sectPr>
       <w:pgSz w:w="11906" w:h="16838"/>
       <w:pgMar w:top="1701" w:right="567" w:bottom="1134" w:left="1701" w:header="567" w:footer="567" w:gutter="0"/>
@@ -3707,7 +5449,7 @@
 </file>
 
 <file path=customXml/itemProps1.xml><?xml version="1.0" encoding="utf-8"?>
-<ds:datastoreItem xmlns:ds="http://schemas.openxmlformats.org/officeDocument/2006/customXml" ds:itemID="{2918C5F7-B93B-4B11-90B1-9F620E174F3F}">
+<ds:datastoreItem xmlns:ds="http://schemas.openxmlformats.org/officeDocument/2006/customXml" ds:itemID="{4B27B31A-FF22-4905-8B87-5FD241173238}">
   <ds:schemaRefs>
     <ds:schemaRef ds:uri="http://schemas.openxmlformats.org/officeDocument/2006/bibliography"/>
   </ds:schemaRefs>

</xml_diff>